<commit_message>
a2: Fix bugs in multiply() and inference();     Correct q2a.
</commit_message>
<xml_diff>
--- a/a2/assignment2_ChenLang.docx
+++ b/a2/assignment2_ChenLang.docx
@@ -459,80 +459,77 @@
         <mc:AlternateContent>
           <mc:Choice Requires="wpg">
             <w:drawing>
-              <wp:anchor distT="0" distB="0" distL="114300" distR="114300" simplePos="0" relativeHeight="251659264" behindDoc="0" locked="0" layoutInCell="1" allowOverlap="1" wp14:anchorId="7022803F" wp14:editId="781D8C9A">
+              <wp:anchor distT="0" distB="0" distL="114300" distR="114300" simplePos="0" relativeHeight="251659264" behindDoc="0" locked="0" layoutInCell="1" allowOverlap="1" wp14:anchorId="7022803F" wp14:editId="6A16D82F">
                 <wp:simplePos x="0" y="0"/>
                 <wp:positionH relativeFrom="margin">
-                  <wp:posOffset>1409700</wp:posOffset>
+                  <wp:posOffset>1285875</wp:posOffset>
                 </wp:positionH>
                 <wp:positionV relativeFrom="paragraph">
-                  <wp:posOffset>134620</wp:posOffset>
+                  <wp:posOffset>17145</wp:posOffset>
                 </wp:positionV>
-                <wp:extent cx="2527300" cy="7506335"/>
-                <wp:effectExtent l="0" t="0" r="25400" b="18415"/>
+                <wp:extent cx="2706370" cy="7414260"/>
+                <wp:effectExtent l="0" t="0" r="17780" b="15240"/>
                 <wp:wrapThrough wrapText="bothSides">
                   <wp:wrapPolygon edited="0">
-                    <wp:start x="8629" y="0"/>
-                    <wp:lineTo x="7652" y="55"/>
-                    <wp:lineTo x="5373" y="713"/>
-                    <wp:lineTo x="5373" y="1754"/>
-                    <wp:lineTo x="6187" y="2631"/>
-                    <wp:lineTo x="4559" y="4769"/>
-                    <wp:lineTo x="4396" y="5262"/>
-                    <wp:lineTo x="2768" y="5317"/>
-                    <wp:lineTo x="163" y="5865"/>
-                    <wp:lineTo x="163" y="7291"/>
-                    <wp:lineTo x="3093" y="7894"/>
-                    <wp:lineTo x="4396" y="7894"/>
-                    <wp:lineTo x="9932" y="12279"/>
-                    <wp:lineTo x="9443" y="13156"/>
-                    <wp:lineTo x="9443" y="14198"/>
-                    <wp:lineTo x="11885" y="14910"/>
-                    <wp:lineTo x="12537" y="14910"/>
-                    <wp:lineTo x="15305" y="15787"/>
-                    <wp:lineTo x="13839" y="16665"/>
-                    <wp:lineTo x="13025" y="17048"/>
-                    <wp:lineTo x="12537" y="17432"/>
-                    <wp:lineTo x="12537" y="17761"/>
-                    <wp:lineTo x="13351" y="18419"/>
-                    <wp:lineTo x="4559" y="18912"/>
-                    <wp:lineTo x="1303" y="19131"/>
-                    <wp:lineTo x="0" y="19734"/>
-                    <wp:lineTo x="0" y="20721"/>
-                    <wp:lineTo x="326" y="21160"/>
-                    <wp:lineTo x="2442" y="21598"/>
-                    <wp:lineTo x="2931" y="21598"/>
-                    <wp:lineTo x="5861" y="21598"/>
-                    <wp:lineTo x="6350" y="21598"/>
-                    <wp:lineTo x="8466" y="21160"/>
-                    <wp:lineTo x="10257" y="20173"/>
-                    <wp:lineTo x="15305" y="19296"/>
-                    <wp:lineTo x="16119" y="19296"/>
-                    <wp:lineTo x="21003" y="18528"/>
-                    <wp:lineTo x="21003" y="18419"/>
-                    <wp:lineTo x="21654" y="18090"/>
-                    <wp:lineTo x="21654" y="17103"/>
-                    <wp:lineTo x="20677" y="16665"/>
-                    <wp:lineTo x="16444" y="15787"/>
-                    <wp:lineTo x="15467" y="14910"/>
-                    <wp:lineTo x="16119" y="14910"/>
-                    <wp:lineTo x="18561" y="14198"/>
-                    <wp:lineTo x="18724" y="12718"/>
-                    <wp:lineTo x="14979" y="12279"/>
-                    <wp:lineTo x="10746" y="12279"/>
-                    <wp:lineTo x="9932" y="11402"/>
-                    <wp:lineTo x="16119" y="10580"/>
-                    <wp:lineTo x="16444" y="10525"/>
-                    <wp:lineTo x="17747" y="9648"/>
-                    <wp:lineTo x="17095" y="8771"/>
-                    <wp:lineTo x="14816" y="8223"/>
-                    <wp:lineTo x="13025" y="7894"/>
-                    <wp:lineTo x="10420" y="2631"/>
-                    <wp:lineTo x="11560" y="2631"/>
-                    <wp:lineTo x="14653" y="1973"/>
-                    <wp:lineTo x="14653" y="713"/>
-                    <wp:lineTo x="12211" y="55"/>
-                    <wp:lineTo x="11234" y="0"/>
-                    <wp:lineTo x="8629" y="0"/>
+                    <wp:start x="8970" y="0"/>
+                    <wp:lineTo x="8058" y="55"/>
+                    <wp:lineTo x="5930" y="721"/>
+                    <wp:lineTo x="5930" y="1776"/>
+                    <wp:lineTo x="6842" y="2664"/>
+                    <wp:lineTo x="5321" y="4828"/>
+                    <wp:lineTo x="5169" y="5328"/>
+                    <wp:lineTo x="3649" y="5383"/>
+                    <wp:lineTo x="1216" y="5938"/>
+                    <wp:lineTo x="1216" y="7381"/>
+                    <wp:lineTo x="3953" y="7992"/>
+                    <wp:lineTo x="5169" y="7992"/>
+                    <wp:lineTo x="10339" y="12432"/>
+                    <wp:lineTo x="9731" y="13320"/>
+                    <wp:lineTo x="9731" y="14374"/>
+                    <wp:lineTo x="12011" y="15096"/>
+                    <wp:lineTo x="12619" y="15096"/>
+                    <wp:lineTo x="11403" y="15984"/>
+                    <wp:lineTo x="4713" y="18647"/>
+                    <wp:lineTo x="2433" y="19036"/>
+                    <wp:lineTo x="304" y="19424"/>
+                    <wp:lineTo x="0" y="19868"/>
+                    <wp:lineTo x="0" y="20756"/>
+                    <wp:lineTo x="1064" y="21311"/>
+                    <wp:lineTo x="2433" y="21589"/>
+                    <wp:lineTo x="2737" y="21589"/>
+                    <wp:lineTo x="5473" y="21589"/>
+                    <wp:lineTo x="5778" y="21589"/>
+                    <wp:lineTo x="7450" y="21311"/>
+                    <wp:lineTo x="8666" y="20423"/>
+                    <wp:lineTo x="11707" y="19535"/>
+                    <wp:lineTo x="13380" y="19535"/>
+                    <wp:lineTo x="20678" y="18814"/>
+                    <wp:lineTo x="20678" y="18647"/>
+                    <wp:lineTo x="21590" y="18203"/>
+                    <wp:lineTo x="21590" y="17260"/>
+                    <wp:lineTo x="20982" y="16872"/>
+                    <wp:lineTo x="21134" y="16650"/>
+                    <wp:lineTo x="18397" y="16372"/>
+                    <wp:lineTo x="12467" y="15984"/>
+                    <wp:lineTo x="15356" y="15096"/>
+                    <wp:lineTo x="15964" y="15096"/>
+                    <wp:lineTo x="18245" y="14374"/>
+                    <wp:lineTo x="18397" y="12876"/>
+                    <wp:lineTo x="14900" y="12432"/>
+                    <wp:lineTo x="11099" y="12432"/>
+                    <wp:lineTo x="10339" y="11544"/>
+                    <wp:lineTo x="16268" y="10656"/>
+                    <wp:lineTo x="17485" y="9768"/>
+                    <wp:lineTo x="16877" y="8880"/>
+                    <wp:lineTo x="14748" y="8325"/>
+                    <wp:lineTo x="13076" y="7992"/>
+                    <wp:lineTo x="10643" y="2664"/>
+                    <wp:lineTo x="11707" y="2664"/>
+                    <wp:lineTo x="14596" y="1998"/>
+                    <wp:lineTo x="14596" y="721"/>
+                    <wp:lineTo x="12315" y="55"/>
+                    <wp:lineTo x="11403" y="0"/>
+                    <wp:lineTo x="8970" y="0"/>
                   </wp:wrapPolygon>
                 </wp:wrapThrough>
                 <wp:docPr id="14" name="组 14"/>
@@ -544,9 +541,9 @@
                       <wpg:grpSpPr>
                         <a:xfrm>
                           <a:off x="0" y="0"/>
-                          <a:ext cx="2527300" cy="7506335"/>
-                          <a:chOff x="1418506" y="95003"/>
-                          <a:chExt cx="2528456" cy="7506582"/>
+                          <a:ext cx="2706370" cy="7414260"/>
+                          <a:chOff x="1292949" y="95003"/>
+                          <a:chExt cx="2709048" cy="7415800"/>
                         </a:xfrm>
                       </wpg:grpSpPr>
                       <wps:wsp>
@@ -802,7 +799,7 @@
                         <wps:cNvSpPr/>
                         <wps:spPr>
                           <a:xfrm>
-                            <a:off x="2917627" y="5765800"/>
+                            <a:off x="2972662" y="5727723"/>
                             <a:ext cx="1029335" cy="891540"/>
                           </a:xfrm>
                           <a:prstGeom prst="ellipse">
@@ -864,7 +861,7 @@
                         <wps:cNvSpPr/>
                         <wps:spPr>
                           <a:xfrm>
-                            <a:off x="1418506" y="6710045"/>
+                            <a:off x="1292949" y="6619263"/>
                             <a:ext cx="1029335" cy="891540"/>
                           </a:xfrm>
                           <a:prstGeom prst="ellipse">
@@ -1060,13 +1057,13 @@
                       <wps:wsp>
                         <wps:cNvPr id="12" name="直线箭头连接符 12"/>
                         <wps:cNvCnPr>
-                          <a:stCxn id="6" idx="0"/>
-                          <a:endCxn id="5" idx="4"/>
+                          <a:stCxn id="7" idx="6"/>
+                          <a:endCxn id="6" idx="3"/>
                         </wps:cNvCnPr>
                         <wps:spPr>
-                          <a:xfrm flipH="1" flipV="1">
-                            <a:off x="3048665" y="5268188"/>
-                            <a:ext cx="383630" cy="497611"/>
+                          <a:xfrm flipV="1">
+                            <a:off x="2322174" y="6488684"/>
+                            <a:ext cx="801036" cy="576332"/>
                           </a:xfrm>
                           <a:prstGeom prst="straightConnector1">
                             <a:avLst/>
@@ -1094,13 +1091,13 @@
                       <wps:wsp>
                         <wps:cNvPr id="13" name="直线箭头连接符 13"/>
                         <wps:cNvCnPr>
-                          <a:stCxn id="7" idx="6"/>
-                          <a:endCxn id="6" idx="4"/>
+                          <a:stCxn id="7" idx="0"/>
+                          <a:endCxn id="5" idx="4"/>
                         </wps:cNvCnPr>
                         <wps:spPr>
                           <a:xfrm flipV="1">
-                            <a:off x="2447841" y="6657340"/>
-                            <a:ext cx="984453" cy="498475"/>
+                            <a:off x="1807617" y="5268188"/>
+                            <a:ext cx="1241048" cy="1351075"/>
                           </a:xfrm>
                           <a:prstGeom prst="straightConnector1">
                             <a:avLst/>
@@ -1139,7 +1136,7 @@
           </mc:Choice>
           <mc:Fallback>
             <w:pict>
-              <v:group w14:anchorId="7022803F" id="组 14" o:spid="_x0000_s1027" style="position:absolute;left:0;text-align:left;margin-left:111pt;margin-top:10.6pt;width:199pt;height:591.05pt;z-index:251659264;mso-position-horizontal-relative:margin;mso-width-relative:margin;mso-height-relative:margin" coordorigin="1418506,95003" coordsize="2528456,7506582" o:gfxdata="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">
+              <v:group w14:anchorId="7022803F" id="组 14" o:spid="_x0000_s1027" style="position:absolute;left:0;text-align:left;margin-left:101.25pt;margin-top:1.35pt;width:213.1pt;height:583.8pt;z-index:251659264;mso-position-horizontal-relative:margin;mso-width-relative:margin;mso-height-relative:margin" coordorigin="1292949,95003" coordsize="2709048,7415800" o:gfxdata="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">
                 <v:oval id="椭圆 1" o:spid="_x0000_s1028" style="position:absolute;left:2063500;top:95003;width:1029335;height:891540;visibility:visible;mso-wrap-style:square;v-text-anchor:middle" o:gfxdata="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" fillcolor="#aeaaaa [2414]" strokecolor="#1f3763 [1604]" strokeweight="1pt">
                   <v:stroke joinstyle="miter"/>
                   <v:textbox>
@@ -1240,7 +1237,7 @@
                     </w:txbxContent>
                   </v:textbox>
                 </v:oval>
-                <v:oval id="椭圆 6" o:spid="_x0000_s1032" style="position:absolute;left:2917627;top:5765800;width:1029335;height:891540;visibility:visible;mso-wrap-style:square;v-text-anchor:middle" o:gfxdata="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" fillcolor="#aeaaaa [2414]" strokecolor="#1f3763 [1604]" strokeweight="1pt">
+                <v:oval id="椭圆 6" o:spid="_x0000_s1032" style="position:absolute;left:2972662;top:5727723;width:1029335;height:891540;visibility:visible;mso-wrap-style:square;v-text-anchor:middle" o:gfxdata="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" fillcolor="#aeaaaa [2414]" strokecolor="#1f3763 [1604]" strokeweight="1pt">
                   <v:stroke joinstyle="miter"/>
                   <v:textbox>
                     <w:txbxContent>
@@ -1265,7 +1262,7 @@
                     </w:txbxContent>
                   </v:textbox>
                 </v:oval>
-                <v:oval id="椭圆 7" o:spid="_x0000_s1033" style="position:absolute;left:1418506;top:6710045;width:1029335;height:891540;visibility:visible;mso-wrap-style:square;v-text-anchor:middle" o:gfxdata="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" fillcolor="#aeaaaa [2414]" strokecolor="#1f3763 [1604]" strokeweight="1pt">
+                <v:oval id="椭圆 7" o:spid="_x0000_s1033" style="position:absolute;left:1292949;top:6619263;width:1029335;height:891540;visibility:visible;mso-wrap-style:square;v-text-anchor:middle" o:gfxdata="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" fillcolor="#aeaaaa [2414]" strokecolor="#1f3763 [1604]" strokeweight="1pt">
                   <v:stroke joinstyle="miter"/>
                   <v:textbox>
                     <w:txbxContent>
@@ -1306,10 +1303,10 @@
                 <v:shape id="直线箭头连接符 11" o:spid="_x0000_s1037" type="#_x0000_t32" style="position:absolute;left:1971245;top:2826966;width:713495;height:1680245;visibility:visible;mso-wrap-style:square" o:connectortype="straight" o:gfxdata="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" strokecolor="#4472c4 [3204]" strokeweight=".5pt">
                   <v:stroke endarrow="block" joinstyle="miter"/>
                 </v:shape>
-                <v:shape id="直线箭头连接符 12" o:spid="_x0000_s1038" type="#_x0000_t32" style="position:absolute;left:3048665;top:5268188;width:383630;height:497611;flip:x y;visibility:visible;mso-wrap-style:square" o:connectortype="straight" o:gfxdata="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" strokecolor="#4472c4 [3204]" strokeweight=".5pt">
+                <v:shape id="直线箭头连接符 12" o:spid="_x0000_s1038" type="#_x0000_t32" style="position:absolute;left:2322174;top:6488684;width:801036;height:576332;flip:y;visibility:visible;mso-wrap-style:square" o:connectortype="straight" o:gfxdata="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" strokecolor="#4472c4 [3204]" strokeweight=".5pt">
                   <v:stroke endarrow="block" joinstyle="miter"/>
                 </v:shape>
-                <v:shape id="直线箭头连接符 13" o:spid="_x0000_s1039" type="#_x0000_t32" style="position:absolute;left:2447841;top:6657340;width:984453;height:498475;flip:y;visibility:visible;mso-wrap-style:square" o:connectortype="straight" o:gfxdata="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" strokecolor="#4472c4 [3204]" strokeweight=".5pt">
+                <v:shape id="直线箭头连接符 13" o:spid="_x0000_s1039" type="#_x0000_t32" style="position:absolute;left:1807617;top:5268188;width:1241048;height:1351075;flip:y;visibility:visible;mso-wrap-style:square" o:connectortype="straight" o:gfxdata="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" strokecolor="#4472c4 [3204]" strokeweight=".5pt">
                   <v:stroke endarrow="block" joinstyle="miter"/>
                 </v:shape>
                 <w10:wrap type="through" anchorx="margin"/>
@@ -1331,7 +1328,1295 @@
         <mc:AlternateContent>
           <mc:Choice Requires="wps">
             <w:drawing>
-              <wp:anchor distT="0" distB="0" distL="114300" distR="114300" simplePos="0" relativeHeight="251662336" behindDoc="0" locked="0" layoutInCell="1" allowOverlap="1" wp14:anchorId="63B45F1C" wp14:editId="3E7A9233">
+              <wp:anchor distT="0" distB="0" distL="114300" distR="114300" simplePos="0" relativeHeight="251670528" behindDoc="0" locked="0" layoutInCell="1" allowOverlap="1" wp14:anchorId="1DE337D5" wp14:editId="2FA7A9DA">
+                <wp:simplePos x="0" y="0"/>
+                <wp:positionH relativeFrom="column">
+                  <wp:posOffset>-436245</wp:posOffset>
+                </wp:positionH>
+                <wp:positionV relativeFrom="paragraph">
+                  <wp:posOffset>6066155</wp:posOffset>
+                </wp:positionV>
+                <wp:extent cx="1609090" cy="1301750"/>
+                <wp:effectExtent l="0" t="0" r="0" b="0"/>
+                <wp:wrapSquare wrapText="bothSides"/>
+                <wp:docPr id="19" name="文本框 19"/>
+                <wp:cNvGraphicFramePr/>
+                <a:graphic xmlns:a="http://schemas.openxmlformats.org/drawingml/2006/main">
+                  <a:graphicData uri="http://schemas.microsoft.com/office/word/2010/wordprocessingShape">
+                    <wps:wsp>
+                      <wps:cNvSpPr txBox="1"/>
+                      <wps:spPr>
+                        <a:xfrm>
+                          <a:off x="0" y="0"/>
+                          <a:ext cx="1609090" cy="1301750"/>
+                        </a:xfrm>
+                        <a:prstGeom prst="rect">
+                          <a:avLst/>
+                        </a:prstGeom>
+                        <a:noFill/>
+                        <a:ln>
+                          <a:noFill/>
+                        </a:ln>
+                        <a:effectLst/>
+                      </wps:spPr>
+                      <wps:style>
+                        <a:lnRef idx="0">
+                          <a:schemeClr val="accent1"/>
+                        </a:lnRef>
+                        <a:fillRef idx="0">
+                          <a:schemeClr val="accent1"/>
+                        </a:fillRef>
+                        <a:effectRef idx="0">
+                          <a:schemeClr val="accent1"/>
+                        </a:effectRef>
+                        <a:fontRef idx="minor">
+                          <a:schemeClr val="dk1"/>
+                        </a:fontRef>
+                      </wps:style>
+                      <wps:txbx>
+                        <w:txbxContent>
+                          <w:p>
+                            <w:pPr>
+                              <w:rPr>
+                                <w:b/>
+                              </w:rPr>
+                            </w:pPr>
+                            <w:r>
+                              <w:rPr>
+                                <w:rFonts w:hint="eastAsia"/>
+                                <w:b/>
+                              </w:rPr>
+                              <w:t>P</w:t>
+                            </w:r>
+                            <w:r>
+                              <w:rPr>
+                                <w:b/>
+                              </w:rPr>
+                              <w:t>r</w:t>
+                            </w:r>
+                            <w:r>
+                              <w:rPr>
+                                <w:rFonts w:hint="eastAsia"/>
+                                <w:b/>
+                              </w:rPr>
+                              <w:t>(</w:t>
+                            </w:r>
+                            <w:r>
+                              <w:rPr>
+                                <w:b/>
+                              </w:rPr>
+                              <w:t>OC</w:t>
+                            </w:r>
+                            <w:r>
+                              <w:rPr>
+                                <w:b/>
+                              </w:rPr>
+                              <w:t>)</w:t>
+                            </w:r>
+                          </w:p>
+                          <w:tbl>
+                            <w:tblPr>
+                              <w:tblStyle w:val="a7"/>
+                              <w:tblW w:w="2268" w:type="dxa"/>
+                              <w:tblLook w:val="04A0" w:firstRow="1" w:lastRow="0" w:firstColumn="1" w:lastColumn="0" w:noHBand="0" w:noVBand="1"/>
+                            </w:tblPr>
+                            <w:tblGrid>
+                              <w:gridCol w:w="1150"/>
+                              <w:gridCol w:w="1118"/>
+                            </w:tblGrid>
+                            <w:tr>
+                              <w:trPr>
+                                <w:trHeight w:val="434"/>
+                              </w:trPr>
+                              <w:tc>
+                                <w:tcPr>
+                                  <w:tcW w:w="1150" w:type="dxa"/>
+                                  <w:tcBorders>
+                                    <w:right w:val="double" w:sz="4" w:space="0" w:color="auto"/>
+                                  </w:tcBorders>
+                                </w:tcPr>
+                                <w:p>
+                                  <w:pPr>
+                                    <w:jc w:val="center"/>
+                                    <w:rPr>
+                                      <w:b/>
+                                    </w:rPr>
+                                  </w:pPr>
+                                  <w:r>
+                                    <w:rPr>
+                                      <w:b/>
+                                    </w:rPr>
+                                    <w:t>OC</w:t>
+                                  </w:r>
+                                </w:p>
+                              </w:tc>
+                              <w:tc>
+                                <w:tcPr>
+                                  <w:tcW w:w="1118" w:type="dxa"/>
+                                  <w:tcBorders>
+                                    <w:left w:val="double" w:sz="4" w:space="0" w:color="auto"/>
+                                  </w:tcBorders>
+                                </w:tcPr>
+                                <w:p>
+                                  <w:pPr>
+                                    <w:jc w:val="center"/>
+                                    <w:rPr>
+                                      <w:b/>
+                                    </w:rPr>
+                                  </w:pPr>
+                                </w:p>
+                              </w:tc>
+                            </w:tr>
+                            <w:tr>
+                              <w:trPr>
+                                <w:trHeight w:val="413"/>
+                              </w:trPr>
+                              <w:tc>
+                                <w:tcPr>
+                                  <w:tcW w:w="1150" w:type="dxa"/>
+                                  <w:tcBorders>
+                                    <w:right w:val="double" w:sz="4" w:space="0" w:color="auto"/>
+                                  </w:tcBorders>
+                                </w:tcPr>
+                                <w:p>
+                                  <w:pPr>
+                                    <w:jc w:val="center"/>
+                                  </w:pPr>
+                                  <w:r>
+                                    <w:t>True</w:t>
+                                  </w:r>
+                                </w:p>
+                              </w:tc>
+                              <w:tc>
+                                <w:tcPr>
+                                  <w:tcW w:w="1118" w:type="dxa"/>
+                                  <w:tcBorders>
+                                    <w:left w:val="double" w:sz="4" w:space="0" w:color="auto"/>
+                                  </w:tcBorders>
+                                </w:tcPr>
+                                <w:p>
+                                  <w:pPr>
+                                    <w:jc w:val="center"/>
+                                  </w:pPr>
+                                  <w:r>
+                                    <w:rPr>
+                                      <w:shd w:val="pct15" w:color="auto" w:fill="FFFFFF"/>
+                                    </w:rPr>
+                                    <w:t>0.</w:t>
+                                  </w:r>
+                                  <w:r>
+                                    <w:rPr>
+                                      <w:shd w:val="pct15" w:color="auto" w:fill="FFFFFF"/>
+                                    </w:rPr>
+                                    <w:t>8</w:t>
+                                  </w:r>
+                                </w:p>
+                              </w:tc>
+                            </w:tr>
+                            <w:tr>
+                              <w:trPr>
+                                <w:trHeight w:val="413"/>
+                              </w:trPr>
+                              <w:tc>
+                                <w:tcPr>
+                                  <w:tcW w:w="1150" w:type="dxa"/>
+                                  <w:tcBorders>
+                                    <w:right w:val="double" w:sz="4" w:space="0" w:color="auto"/>
+                                  </w:tcBorders>
+                                </w:tcPr>
+                                <w:p>
+                                  <w:pPr>
+                                    <w:jc w:val="center"/>
+                                  </w:pPr>
+                                  <w:r>
+                                    <w:t>False</w:t>
+                                  </w:r>
+                                </w:p>
+                              </w:tc>
+                              <w:tc>
+                                <w:tcPr>
+                                  <w:tcW w:w="1118" w:type="dxa"/>
+                                  <w:tcBorders>
+                                    <w:left w:val="double" w:sz="4" w:space="0" w:color="auto"/>
+                                  </w:tcBorders>
+                                </w:tcPr>
+                                <w:p>
+                                  <w:pPr>
+                                    <w:jc w:val="center"/>
+                                  </w:pPr>
+                                  <w:r>
+                                    <w:t>0.2</w:t>
+                                  </w:r>
+                                </w:p>
+                              </w:tc>
+                            </w:tr>
+                          </w:tbl>
+                          <w:p/>
+                        </w:txbxContent>
+                      </wps:txbx>
+                      <wps:bodyPr rot="0" spcFirstLastPara="0" vertOverflow="overflow" horzOverflow="overflow" vert="horz" wrap="square" lIns="91440" tIns="45720" rIns="91440" bIns="45720" numCol="1" spcCol="0" rtlCol="0" fromWordArt="0" anchor="t" anchorCtr="0" forceAA="0" compatLnSpc="1">
+                        <a:prstTxWarp prst="textNoShape">
+                          <a:avLst/>
+                        </a:prstTxWarp>
+                        <a:noAutofit/>
+                      </wps:bodyPr>
+                    </wps:wsp>
+                  </a:graphicData>
+                </a:graphic>
+                <wp14:sizeRelH relativeFrom="margin">
+                  <wp14:pctWidth>0</wp14:pctWidth>
+                </wp14:sizeRelH>
+                <wp14:sizeRelV relativeFrom="margin">
+                  <wp14:pctHeight>0</wp14:pctHeight>
+                </wp14:sizeRelV>
+              </wp:anchor>
+            </w:drawing>
+          </mc:Choice>
+          <mc:Fallback>
+            <w:pict>
+              <v:shape w14:anchorId="1DE337D5" id="文本框 19" o:spid="_x0000_s1040" type="#_x0000_t202" style="position:absolute;margin-left:-34.35pt;margin-top:477.65pt;width:126.7pt;height:102.5pt;z-index:251670528;visibility:visible;mso-wrap-style:square;mso-width-percent:0;mso-height-percent:0;mso-wrap-distance-left:9pt;mso-wrap-distance-top:0;mso-wrap-distance-right:9pt;mso-wrap-distance-bottom:0;mso-position-horizontal:absolute;mso-position-horizontal-relative:text;mso-position-vertical:absolute;mso-position-vertical-relative:text;mso-width-percent:0;mso-height-percent:0;mso-width-relative:margin;mso-height-relative:margin;v-text-anchor:top" o:gfxdata="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" filled="f" stroked="f">
+                <v:textbox>
+                  <w:txbxContent>
+                    <w:p>
+                      <w:pPr>
+                        <w:rPr>
+                          <w:b/>
+                        </w:rPr>
+                      </w:pPr>
+                      <w:r>
+                        <w:rPr>
+                          <w:rFonts w:hint="eastAsia"/>
+                          <w:b/>
+                        </w:rPr>
+                        <w:t>P</w:t>
+                      </w:r>
+                      <w:r>
+                        <w:rPr>
+                          <w:b/>
+                        </w:rPr>
+                        <w:t>r</w:t>
+                      </w:r>
+                      <w:r>
+                        <w:rPr>
+                          <w:rFonts w:hint="eastAsia"/>
+                          <w:b/>
+                        </w:rPr>
+                        <w:t>(</w:t>
+                      </w:r>
+                      <w:r>
+                        <w:rPr>
+                          <w:b/>
+                        </w:rPr>
+                        <w:t>OC</w:t>
+                      </w:r>
+                      <w:r>
+                        <w:rPr>
+                          <w:b/>
+                        </w:rPr>
+                        <w:t>)</w:t>
+                      </w:r>
+                    </w:p>
+                    <w:tbl>
+                      <w:tblPr>
+                        <w:tblStyle w:val="a7"/>
+                        <w:tblW w:w="2268" w:type="dxa"/>
+                        <w:tblLook w:val="04A0" w:firstRow="1" w:lastRow="0" w:firstColumn="1" w:lastColumn="0" w:noHBand="0" w:noVBand="1"/>
+                      </w:tblPr>
+                      <w:tblGrid>
+                        <w:gridCol w:w="1150"/>
+                        <w:gridCol w:w="1118"/>
+                      </w:tblGrid>
+                      <w:tr>
+                        <w:trPr>
+                          <w:trHeight w:val="434"/>
+                        </w:trPr>
+                        <w:tc>
+                          <w:tcPr>
+                            <w:tcW w:w="1150" w:type="dxa"/>
+                            <w:tcBorders>
+                              <w:right w:val="double" w:sz="4" w:space="0" w:color="auto"/>
+                            </w:tcBorders>
+                          </w:tcPr>
+                          <w:p>
+                            <w:pPr>
+                              <w:jc w:val="center"/>
+                              <w:rPr>
+                                <w:b/>
+                              </w:rPr>
+                            </w:pPr>
+                            <w:r>
+                              <w:rPr>
+                                <w:b/>
+                              </w:rPr>
+                              <w:t>OC</w:t>
+                            </w:r>
+                          </w:p>
+                        </w:tc>
+                        <w:tc>
+                          <w:tcPr>
+                            <w:tcW w:w="1118" w:type="dxa"/>
+                            <w:tcBorders>
+                              <w:left w:val="double" w:sz="4" w:space="0" w:color="auto"/>
+                            </w:tcBorders>
+                          </w:tcPr>
+                          <w:p>
+                            <w:pPr>
+                              <w:jc w:val="center"/>
+                              <w:rPr>
+                                <w:b/>
+                              </w:rPr>
+                            </w:pPr>
+                          </w:p>
+                        </w:tc>
+                      </w:tr>
+                      <w:tr>
+                        <w:trPr>
+                          <w:trHeight w:val="413"/>
+                        </w:trPr>
+                        <w:tc>
+                          <w:tcPr>
+                            <w:tcW w:w="1150" w:type="dxa"/>
+                            <w:tcBorders>
+                              <w:right w:val="double" w:sz="4" w:space="0" w:color="auto"/>
+                            </w:tcBorders>
+                          </w:tcPr>
+                          <w:p>
+                            <w:pPr>
+                              <w:jc w:val="center"/>
+                            </w:pPr>
+                            <w:r>
+                              <w:t>True</w:t>
+                            </w:r>
+                          </w:p>
+                        </w:tc>
+                        <w:tc>
+                          <w:tcPr>
+                            <w:tcW w:w="1118" w:type="dxa"/>
+                            <w:tcBorders>
+                              <w:left w:val="double" w:sz="4" w:space="0" w:color="auto"/>
+                            </w:tcBorders>
+                          </w:tcPr>
+                          <w:p>
+                            <w:pPr>
+                              <w:jc w:val="center"/>
+                            </w:pPr>
+                            <w:r>
+                              <w:rPr>
+                                <w:shd w:val="pct15" w:color="auto" w:fill="FFFFFF"/>
+                              </w:rPr>
+                              <w:t>0.</w:t>
+                            </w:r>
+                            <w:r>
+                              <w:rPr>
+                                <w:shd w:val="pct15" w:color="auto" w:fill="FFFFFF"/>
+                              </w:rPr>
+                              <w:t>8</w:t>
+                            </w:r>
+                          </w:p>
+                        </w:tc>
+                      </w:tr>
+                      <w:tr>
+                        <w:trPr>
+                          <w:trHeight w:val="413"/>
+                        </w:trPr>
+                        <w:tc>
+                          <w:tcPr>
+                            <w:tcW w:w="1150" w:type="dxa"/>
+                            <w:tcBorders>
+                              <w:right w:val="double" w:sz="4" w:space="0" w:color="auto"/>
+                            </w:tcBorders>
+                          </w:tcPr>
+                          <w:p>
+                            <w:pPr>
+                              <w:jc w:val="center"/>
+                            </w:pPr>
+                            <w:r>
+                              <w:t>False</w:t>
+                            </w:r>
+                          </w:p>
+                        </w:tc>
+                        <w:tc>
+                          <w:tcPr>
+                            <w:tcW w:w="1118" w:type="dxa"/>
+                            <w:tcBorders>
+                              <w:left w:val="double" w:sz="4" w:space="0" w:color="auto"/>
+                            </w:tcBorders>
+                          </w:tcPr>
+                          <w:p>
+                            <w:pPr>
+                              <w:jc w:val="center"/>
+                            </w:pPr>
+                            <w:r>
+                              <w:t>0.2</w:t>
+                            </w:r>
+                          </w:p>
+                        </w:tc>
+                      </w:tr>
+                    </w:tbl>
+                    <w:p/>
+                  </w:txbxContent>
+                </v:textbox>
+                <w10:wrap type="square"/>
+              </v:shape>
+            </w:pict>
+          </mc:Fallback>
+        </mc:AlternateContent>
+      </w:r>
+      <w:r>
+        <w:rPr>
+          <w:noProof/>
+        </w:rPr>
+        <mc:AlternateContent>
+          <mc:Choice Requires="wps">
+            <w:drawing>
+              <wp:anchor distT="0" distB="0" distL="114300" distR="114300" simplePos="0" relativeHeight="251668480" behindDoc="0" locked="0" layoutInCell="1" allowOverlap="1" wp14:anchorId="752D33CE" wp14:editId="4D0BF1D5">
+                <wp:simplePos x="0" y="0"/>
+                <wp:positionH relativeFrom="column">
+                  <wp:posOffset>3961765</wp:posOffset>
+                </wp:positionH>
+                <wp:positionV relativeFrom="paragraph">
+                  <wp:posOffset>4726940</wp:posOffset>
+                </wp:positionV>
+                <wp:extent cx="2384425" cy="1805940"/>
+                <wp:effectExtent l="0" t="0" r="0" b="3810"/>
+                <wp:wrapSquare wrapText="bothSides"/>
+                <wp:docPr id="16" name="文本框 16"/>
+                <wp:cNvGraphicFramePr/>
+                <a:graphic xmlns:a="http://schemas.openxmlformats.org/drawingml/2006/main">
+                  <a:graphicData uri="http://schemas.microsoft.com/office/word/2010/wordprocessingShape">
+                    <wps:wsp>
+                      <wps:cNvSpPr txBox="1"/>
+                      <wps:spPr>
+                        <a:xfrm>
+                          <a:off x="0" y="0"/>
+                          <a:ext cx="2384425" cy="1805940"/>
+                        </a:xfrm>
+                        <a:prstGeom prst="rect">
+                          <a:avLst/>
+                        </a:prstGeom>
+                        <a:noFill/>
+                        <a:ln>
+                          <a:noFill/>
+                        </a:ln>
+                        <a:effectLst/>
+                      </wps:spPr>
+                      <wps:style>
+                        <a:lnRef idx="0">
+                          <a:schemeClr val="accent1"/>
+                        </a:lnRef>
+                        <a:fillRef idx="0">
+                          <a:schemeClr val="accent1"/>
+                        </a:fillRef>
+                        <a:effectRef idx="0">
+                          <a:schemeClr val="accent1"/>
+                        </a:effectRef>
+                        <a:fontRef idx="minor">
+                          <a:schemeClr val="dk1"/>
+                        </a:fontRef>
+                      </wps:style>
+                      <wps:txbx>
+                        <w:txbxContent>
+                          <w:p>
+                            <w:pPr>
+                              <w:rPr>
+                                <w:b/>
+                              </w:rPr>
+                            </w:pPr>
+                            <w:r>
+                              <w:rPr>
+                                <w:b/>
+                              </w:rPr>
+                              <w:t>P</w:t>
+                            </w:r>
+                            <w:r>
+                              <w:rPr>
+                                <w:b/>
+                              </w:rPr>
+                              <w:t>r</w:t>
+                            </w:r>
+                            <w:r>
+                              <w:rPr>
+                                <w:b/>
+                              </w:rPr>
+                              <w:t>(</w:t>
+                            </w:r>
+                            <w:r>
+                              <w:rPr>
+                                <w:b/>
+                              </w:rPr>
+                              <w:t>CRP | OC)</w:t>
+                            </w:r>
+                          </w:p>
+                          <w:tbl>
+                            <w:tblPr>
+                              <w:tblStyle w:val="a7"/>
+                              <w:tblW w:w="3386" w:type="dxa"/>
+                              <w:tblLook w:val="04A0" w:firstRow="1" w:lastRow="0" w:firstColumn="1" w:lastColumn="0" w:noHBand="0" w:noVBand="1"/>
+                            </w:tblPr>
+                            <w:tblGrid>
+                              <w:gridCol w:w="1150"/>
+                              <w:gridCol w:w="1118"/>
+                              <w:gridCol w:w="1118"/>
+                            </w:tblGrid>
+                            <w:tr>
+                              <w:trPr>
+                                <w:trHeight w:val="434"/>
+                              </w:trPr>
+                              <w:tc>
+                                <w:tcPr>
+                                  <w:tcW w:w="1150" w:type="dxa"/>
+                                </w:tcPr>
+                                <w:p>
+                                  <w:pPr>
+                                    <w:jc w:val="center"/>
+                                    <w:rPr>
+                                      <w:b/>
+                                    </w:rPr>
+                                  </w:pPr>
+                                  <w:r>
+                                    <w:rPr>
+                                      <w:b/>
+                                    </w:rPr>
+                                    <w:t>CRP</w:t>
+                                  </w:r>
+                                </w:p>
+                              </w:tc>
+                              <w:tc>
+                                <w:tcPr>
+                                  <w:tcW w:w="1118" w:type="dxa"/>
+                                  <w:tcBorders>
+                                    <w:right w:val="double" w:sz="4" w:space="0" w:color="auto"/>
+                                  </w:tcBorders>
+                                </w:tcPr>
+                                <w:p>
+                                  <w:pPr>
+                                    <w:jc w:val="center"/>
+                                    <w:rPr>
+                                      <w:b/>
+                                    </w:rPr>
+                                  </w:pPr>
+                                  <w:r>
+                                    <w:rPr>
+                                      <w:b/>
+                                    </w:rPr>
+                                    <w:t>OC</w:t>
+                                  </w:r>
+                                </w:p>
+                              </w:tc>
+                              <w:tc>
+                                <w:tcPr>
+                                  <w:tcW w:w="1118" w:type="dxa"/>
+                                  <w:tcBorders>
+                                    <w:left w:val="double" w:sz="4" w:space="0" w:color="auto"/>
+                                  </w:tcBorders>
+                                </w:tcPr>
+                                <w:p>
+                                  <w:pPr>
+                                    <w:jc w:val="center"/>
+                                    <w:rPr>
+                                      <w:b/>
+                                    </w:rPr>
+                                  </w:pPr>
+                                </w:p>
+                              </w:tc>
+                            </w:tr>
+                            <w:tr>
+                              <w:trPr>
+                                <w:trHeight w:val="413"/>
+                              </w:trPr>
+                              <w:tc>
+                                <w:tcPr>
+                                  <w:tcW w:w="1150" w:type="dxa"/>
+                                </w:tcPr>
+                                <w:p>
+                                  <w:pPr>
+                                    <w:jc w:val="center"/>
+                                  </w:pPr>
+                                  <w:r>
+                                    <w:rPr>
+                                      <w:rFonts w:hint="eastAsia"/>
+                                    </w:rPr>
+                                    <w:t>T</w:t>
+                                  </w:r>
+                                  <w:r>
+                                    <w:t>rue</w:t>
+                                  </w:r>
+                                </w:p>
+                              </w:tc>
+                              <w:tc>
+                                <w:tcPr>
+                                  <w:tcW w:w="1118" w:type="dxa"/>
+                                  <w:tcBorders>
+                                    <w:right w:val="double" w:sz="4" w:space="0" w:color="auto"/>
+                                  </w:tcBorders>
+                                </w:tcPr>
+                                <w:p>
+                                  <w:pPr>
+                                    <w:jc w:val="center"/>
+                                  </w:pPr>
+                                  <w:r>
+                                    <w:rPr>
+                                      <w:rFonts w:hint="eastAsia"/>
+                                    </w:rPr>
+                                    <w:t>T</w:t>
+                                  </w:r>
+                                  <w:r>
+                                    <w:t>rue</w:t>
+                                  </w:r>
+                                </w:p>
+                              </w:tc>
+                              <w:tc>
+                                <w:tcPr>
+                                  <w:tcW w:w="1118" w:type="dxa"/>
+                                  <w:tcBorders>
+                                    <w:left w:val="double" w:sz="4" w:space="0" w:color="auto"/>
+                                  </w:tcBorders>
+                                </w:tcPr>
+                                <w:p>
+                                  <w:pPr>
+                                    <w:jc w:val="center"/>
+                                    <w:rPr>
+                                      <w:shd w:val="pct15" w:color="auto" w:fill="FFFFFF"/>
+                                    </w:rPr>
+                                  </w:pPr>
+                                  <w:r>
+                                    <w:rPr>
+                                      <w:rFonts w:hint="eastAsia"/>
+                                      <w:shd w:val="pct15" w:color="auto" w:fill="FFFFFF"/>
+                                    </w:rPr>
+                                    <w:t>0</w:t>
+                                  </w:r>
+                                  <w:r>
+                                    <w:rPr>
+                                      <w:shd w:val="pct15" w:color="auto" w:fill="FFFFFF"/>
+                                    </w:rPr>
+                                    <w:t>.1</w:t>
+                                  </w:r>
+                                </w:p>
+                              </w:tc>
+                            </w:tr>
+                            <w:tr>
+                              <w:trPr>
+                                <w:trHeight w:val="413"/>
+                              </w:trPr>
+                              <w:tc>
+                                <w:tcPr>
+                                  <w:tcW w:w="1150" w:type="dxa"/>
+                                </w:tcPr>
+                                <w:p>
+                                  <w:pPr>
+                                    <w:jc w:val="center"/>
+                                  </w:pPr>
+                                  <w:r>
+                                    <w:rPr>
+                                      <w:rFonts w:hint="eastAsia"/>
+                                    </w:rPr>
+                                    <w:t>T</w:t>
+                                  </w:r>
+                                  <w:r>
+                                    <w:t>rue</w:t>
+                                  </w:r>
+                                </w:p>
+                              </w:tc>
+                              <w:tc>
+                                <w:tcPr>
+                                  <w:tcW w:w="1118" w:type="dxa"/>
+                                  <w:tcBorders>
+                                    <w:right w:val="double" w:sz="4" w:space="0" w:color="auto"/>
+                                  </w:tcBorders>
+                                </w:tcPr>
+                                <w:p>
+                                  <w:pPr>
+                                    <w:jc w:val="center"/>
+                                  </w:pPr>
+                                  <w:r>
+                                    <w:rPr>
+                                      <w:rFonts w:hint="eastAsia"/>
+                                    </w:rPr>
+                                    <w:t>F</w:t>
+                                  </w:r>
+                                  <w:r>
+                                    <w:t>alse</w:t>
+                                  </w:r>
+                                </w:p>
+                              </w:tc>
+                              <w:tc>
+                                <w:tcPr>
+                                  <w:tcW w:w="1118" w:type="dxa"/>
+                                  <w:tcBorders>
+                                    <w:left w:val="double" w:sz="4" w:space="0" w:color="auto"/>
+                                  </w:tcBorders>
+                                </w:tcPr>
+                                <w:p>
+                                  <w:pPr>
+                                    <w:jc w:val="center"/>
+                                    <w:rPr>
+                                      <w:shd w:val="pct15" w:color="auto" w:fill="FFFFFF"/>
+                                    </w:rPr>
+                                  </w:pPr>
+                                  <w:r>
+                                    <w:rPr>
+                                      <w:rFonts w:hint="eastAsia"/>
+                                      <w:shd w:val="pct15" w:color="auto" w:fill="FFFFFF"/>
+                                    </w:rPr>
+                                    <w:t>0</w:t>
+                                  </w:r>
+                                  <w:r>
+                                    <w:rPr>
+                                      <w:shd w:val="pct15" w:color="auto" w:fill="FFFFFF"/>
+                                    </w:rPr>
+                                    <w:t>.01</w:t>
+                                  </w:r>
+                                </w:p>
+                              </w:tc>
+                            </w:tr>
+                            <w:tr>
+                              <w:trPr>
+                                <w:trHeight w:val="413"/>
+                              </w:trPr>
+                              <w:tc>
+                                <w:tcPr>
+                                  <w:tcW w:w="1150" w:type="dxa"/>
+                                </w:tcPr>
+                                <w:p>
+                                  <w:pPr>
+                                    <w:jc w:val="center"/>
+                                  </w:pPr>
+                                  <w:r>
+                                    <w:rPr>
+                                      <w:rFonts w:hint="eastAsia"/>
+                                    </w:rPr>
+                                    <w:t>F</w:t>
+                                  </w:r>
+                                  <w:r>
+                                    <w:t>alse</w:t>
+                                  </w:r>
+                                </w:p>
+                              </w:tc>
+                              <w:tc>
+                                <w:tcPr>
+                                  <w:tcW w:w="1118" w:type="dxa"/>
+                                  <w:tcBorders>
+                                    <w:right w:val="double" w:sz="4" w:space="0" w:color="auto"/>
+                                  </w:tcBorders>
+                                </w:tcPr>
+                                <w:p>
+                                  <w:pPr>
+                                    <w:jc w:val="center"/>
+                                  </w:pPr>
+                                  <w:r>
+                                    <w:rPr>
+                                      <w:rFonts w:hint="eastAsia"/>
+                                    </w:rPr>
+                                    <w:t>T</w:t>
+                                  </w:r>
+                                  <w:r>
+                                    <w:t>rue</w:t>
+                                  </w:r>
+                                </w:p>
+                              </w:tc>
+                              <w:tc>
+                                <w:tcPr>
+                                  <w:tcW w:w="1118" w:type="dxa"/>
+                                  <w:tcBorders>
+                                    <w:left w:val="double" w:sz="4" w:space="0" w:color="auto"/>
+                                  </w:tcBorders>
+                                </w:tcPr>
+                                <w:p>
+                                  <w:pPr>
+                                    <w:jc w:val="center"/>
+                                  </w:pPr>
+                                  <w:r>
+                                    <w:rPr>
+                                      <w:rFonts w:hint="eastAsia"/>
+                                    </w:rPr>
+                                    <w:t>0</w:t>
+                                  </w:r>
+                                  <w:r>
+                                    <w:t>.9</w:t>
+                                  </w:r>
+                                </w:p>
+                              </w:tc>
+                            </w:tr>
+                            <w:tr>
+                              <w:trPr>
+                                <w:trHeight w:val="413"/>
+                              </w:trPr>
+                              <w:tc>
+                                <w:tcPr>
+                                  <w:tcW w:w="1150" w:type="dxa"/>
+                                </w:tcPr>
+                                <w:p>
+                                  <w:pPr>
+                                    <w:jc w:val="center"/>
+                                  </w:pPr>
+                                  <w:r>
+                                    <w:t>False</w:t>
+                                  </w:r>
+                                </w:p>
+                              </w:tc>
+                              <w:tc>
+                                <w:tcPr>
+                                  <w:tcW w:w="1118" w:type="dxa"/>
+                                  <w:tcBorders>
+                                    <w:right w:val="double" w:sz="4" w:space="0" w:color="auto"/>
+                                  </w:tcBorders>
+                                </w:tcPr>
+                                <w:p>
+                                  <w:pPr>
+                                    <w:jc w:val="center"/>
+                                  </w:pPr>
+                                  <w:r>
+                                    <w:t>False</w:t>
+                                  </w:r>
+                                </w:p>
+                              </w:tc>
+                              <w:tc>
+                                <w:tcPr>
+                                  <w:tcW w:w="1118" w:type="dxa"/>
+                                  <w:tcBorders>
+                                    <w:left w:val="double" w:sz="4" w:space="0" w:color="auto"/>
+                                  </w:tcBorders>
+                                </w:tcPr>
+                                <w:p>
+                                  <w:pPr>
+                                    <w:jc w:val="center"/>
+                                  </w:pPr>
+                                  <w:r>
+                                    <w:rPr>
+                                      <w:rFonts w:hint="eastAsia"/>
+                                    </w:rPr>
+                                    <w:t>0</w:t>
+                                  </w:r>
+                                  <w:r>
+                                    <w:t>.99</w:t>
+                                  </w:r>
+                                </w:p>
+                              </w:tc>
+                            </w:tr>
+                          </w:tbl>
+                          <w:p/>
+                        </w:txbxContent>
+                      </wps:txbx>
+                      <wps:bodyPr rot="0" spcFirstLastPara="0" vertOverflow="overflow" horzOverflow="overflow" vert="horz" wrap="square" lIns="91440" tIns="45720" rIns="91440" bIns="45720" numCol="1" spcCol="0" rtlCol="0" fromWordArt="0" anchor="t" anchorCtr="0" forceAA="0" compatLnSpc="1">
+                        <a:prstTxWarp prst="textNoShape">
+                          <a:avLst/>
+                        </a:prstTxWarp>
+                        <a:noAutofit/>
+                      </wps:bodyPr>
+                    </wps:wsp>
+                  </a:graphicData>
+                </a:graphic>
+                <wp14:sizeRelH relativeFrom="margin">
+                  <wp14:pctWidth>0</wp14:pctWidth>
+                </wp14:sizeRelH>
+                <wp14:sizeRelV relativeFrom="margin">
+                  <wp14:pctHeight>0</wp14:pctHeight>
+                </wp14:sizeRelV>
+              </wp:anchor>
+            </w:drawing>
+          </mc:Choice>
+          <mc:Fallback>
+            <w:pict>
+              <v:shape w14:anchorId="752D33CE" id="文本框 16" o:spid="_x0000_s1041" type="#_x0000_t202" style="position:absolute;margin-left:311.95pt;margin-top:372.2pt;width:187.75pt;height:142.2pt;z-index:251668480;visibility:visible;mso-wrap-style:square;mso-width-percent:0;mso-height-percent:0;mso-wrap-distance-left:9pt;mso-wrap-distance-top:0;mso-wrap-distance-right:9pt;mso-wrap-distance-bottom:0;mso-position-horizontal:absolute;mso-position-horizontal-relative:text;mso-position-vertical:absolute;mso-position-vertical-relative:text;mso-width-percent:0;mso-height-percent:0;mso-width-relative:margin;mso-height-relative:margin;v-text-anchor:top" o:gfxdata="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" filled="f" stroked="f">
+                <v:textbox>
+                  <w:txbxContent>
+                    <w:p>
+                      <w:pPr>
+                        <w:rPr>
+                          <w:b/>
+                        </w:rPr>
+                      </w:pPr>
+                      <w:r>
+                        <w:rPr>
+                          <w:b/>
+                        </w:rPr>
+                        <w:t>P</w:t>
+                      </w:r>
+                      <w:r>
+                        <w:rPr>
+                          <w:b/>
+                        </w:rPr>
+                        <w:t>r</w:t>
+                      </w:r>
+                      <w:r>
+                        <w:rPr>
+                          <w:b/>
+                        </w:rPr>
+                        <w:t>(</w:t>
+                      </w:r>
+                      <w:r>
+                        <w:rPr>
+                          <w:b/>
+                        </w:rPr>
+                        <w:t>CRP | OC)</w:t>
+                      </w:r>
+                    </w:p>
+                    <w:tbl>
+                      <w:tblPr>
+                        <w:tblStyle w:val="a7"/>
+                        <w:tblW w:w="3386" w:type="dxa"/>
+                        <w:tblLook w:val="04A0" w:firstRow="1" w:lastRow="0" w:firstColumn="1" w:lastColumn="0" w:noHBand="0" w:noVBand="1"/>
+                      </w:tblPr>
+                      <w:tblGrid>
+                        <w:gridCol w:w="1150"/>
+                        <w:gridCol w:w="1118"/>
+                        <w:gridCol w:w="1118"/>
+                      </w:tblGrid>
+                      <w:tr>
+                        <w:trPr>
+                          <w:trHeight w:val="434"/>
+                        </w:trPr>
+                        <w:tc>
+                          <w:tcPr>
+                            <w:tcW w:w="1150" w:type="dxa"/>
+                          </w:tcPr>
+                          <w:p>
+                            <w:pPr>
+                              <w:jc w:val="center"/>
+                              <w:rPr>
+                                <w:b/>
+                              </w:rPr>
+                            </w:pPr>
+                            <w:r>
+                              <w:rPr>
+                                <w:b/>
+                              </w:rPr>
+                              <w:t>CRP</w:t>
+                            </w:r>
+                          </w:p>
+                        </w:tc>
+                        <w:tc>
+                          <w:tcPr>
+                            <w:tcW w:w="1118" w:type="dxa"/>
+                            <w:tcBorders>
+                              <w:right w:val="double" w:sz="4" w:space="0" w:color="auto"/>
+                            </w:tcBorders>
+                          </w:tcPr>
+                          <w:p>
+                            <w:pPr>
+                              <w:jc w:val="center"/>
+                              <w:rPr>
+                                <w:b/>
+                              </w:rPr>
+                            </w:pPr>
+                            <w:r>
+                              <w:rPr>
+                                <w:b/>
+                              </w:rPr>
+                              <w:t>OC</w:t>
+                            </w:r>
+                          </w:p>
+                        </w:tc>
+                        <w:tc>
+                          <w:tcPr>
+                            <w:tcW w:w="1118" w:type="dxa"/>
+                            <w:tcBorders>
+                              <w:left w:val="double" w:sz="4" w:space="0" w:color="auto"/>
+                            </w:tcBorders>
+                          </w:tcPr>
+                          <w:p>
+                            <w:pPr>
+                              <w:jc w:val="center"/>
+                              <w:rPr>
+                                <w:b/>
+                              </w:rPr>
+                            </w:pPr>
+                          </w:p>
+                        </w:tc>
+                      </w:tr>
+                      <w:tr>
+                        <w:trPr>
+                          <w:trHeight w:val="413"/>
+                        </w:trPr>
+                        <w:tc>
+                          <w:tcPr>
+                            <w:tcW w:w="1150" w:type="dxa"/>
+                          </w:tcPr>
+                          <w:p>
+                            <w:pPr>
+                              <w:jc w:val="center"/>
+                            </w:pPr>
+                            <w:r>
+                              <w:rPr>
+                                <w:rFonts w:hint="eastAsia"/>
+                              </w:rPr>
+                              <w:t>T</w:t>
+                            </w:r>
+                            <w:r>
+                              <w:t>rue</w:t>
+                            </w:r>
+                          </w:p>
+                        </w:tc>
+                        <w:tc>
+                          <w:tcPr>
+                            <w:tcW w:w="1118" w:type="dxa"/>
+                            <w:tcBorders>
+                              <w:right w:val="double" w:sz="4" w:space="0" w:color="auto"/>
+                            </w:tcBorders>
+                          </w:tcPr>
+                          <w:p>
+                            <w:pPr>
+                              <w:jc w:val="center"/>
+                            </w:pPr>
+                            <w:r>
+                              <w:rPr>
+                                <w:rFonts w:hint="eastAsia"/>
+                              </w:rPr>
+                              <w:t>T</w:t>
+                            </w:r>
+                            <w:r>
+                              <w:t>rue</w:t>
+                            </w:r>
+                          </w:p>
+                        </w:tc>
+                        <w:tc>
+                          <w:tcPr>
+                            <w:tcW w:w="1118" w:type="dxa"/>
+                            <w:tcBorders>
+                              <w:left w:val="double" w:sz="4" w:space="0" w:color="auto"/>
+                            </w:tcBorders>
+                          </w:tcPr>
+                          <w:p>
+                            <w:pPr>
+                              <w:jc w:val="center"/>
+                              <w:rPr>
+                                <w:shd w:val="pct15" w:color="auto" w:fill="FFFFFF"/>
+                              </w:rPr>
+                            </w:pPr>
+                            <w:r>
+                              <w:rPr>
+                                <w:rFonts w:hint="eastAsia"/>
+                                <w:shd w:val="pct15" w:color="auto" w:fill="FFFFFF"/>
+                              </w:rPr>
+                              <w:t>0</w:t>
+                            </w:r>
+                            <w:r>
+                              <w:rPr>
+                                <w:shd w:val="pct15" w:color="auto" w:fill="FFFFFF"/>
+                              </w:rPr>
+                              <w:t>.1</w:t>
+                            </w:r>
+                          </w:p>
+                        </w:tc>
+                      </w:tr>
+                      <w:tr>
+                        <w:trPr>
+                          <w:trHeight w:val="413"/>
+                        </w:trPr>
+                        <w:tc>
+                          <w:tcPr>
+                            <w:tcW w:w="1150" w:type="dxa"/>
+                          </w:tcPr>
+                          <w:p>
+                            <w:pPr>
+                              <w:jc w:val="center"/>
+                            </w:pPr>
+                            <w:r>
+                              <w:rPr>
+                                <w:rFonts w:hint="eastAsia"/>
+                              </w:rPr>
+                              <w:t>T</w:t>
+                            </w:r>
+                            <w:r>
+                              <w:t>rue</w:t>
+                            </w:r>
+                          </w:p>
+                        </w:tc>
+                        <w:tc>
+                          <w:tcPr>
+                            <w:tcW w:w="1118" w:type="dxa"/>
+                            <w:tcBorders>
+                              <w:right w:val="double" w:sz="4" w:space="0" w:color="auto"/>
+                            </w:tcBorders>
+                          </w:tcPr>
+                          <w:p>
+                            <w:pPr>
+                              <w:jc w:val="center"/>
+                            </w:pPr>
+                            <w:r>
+                              <w:rPr>
+                                <w:rFonts w:hint="eastAsia"/>
+                              </w:rPr>
+                              <w:t>F</w:t>
+                            </w:r>
+                            <w:r>
+                              <w:t>alse</w:t>
+                            </w:r>
+                          </w:p>
+                        </w:tc>
+                        <w:tc>
+                          <w:tcPr>
+                            <w:tcW w:w="1118" w:type="dxa"/>
+                            <w:tcBorders>
+                              <w:left w:val="double" w:sz="4" w:space="0" w:color="auto"/>
+                            </w:tcBorders>
+                          </w:tcPr>
+                          <w:p>
+                            <w:pPr>
+                              <w:jc w:val="center"/>
+                              <w:rPr>
+                                <w:shd w:val="pct15" w:color="auto" w:fill="FFFFFF"/>
+                              </w:rPr>
+                            </w:pPr>
+                            <w:r>
+                              <w:rPr>
+                                <w:rFonts w:hint="eastAsia"/>
+                                <w:shd w:val="pct15" w:color="auto" w:fill="FFFFFF"/>
+                              </w:rPr>
+                              <w:t>0</w:t>
+                            </w:r>
+                            <w:r>
+                              <w:rPr>
+                                <w:shd w:val="pct15" w:color="auto" w:fill="FFFFFF"/>
+                              </w:rPr>
+                              <w:t>.01</w:t>
+                            </w:r>
+                          </w:p>
+                        </w:tc>
+                      </w:tr>
+                      <w:tr>
+                        <w:trPr>
+                          <w:trHeight w:val="413"/>
+                        </w:trPr>
+                        <w:tc>
+                          <w:tcPr>
+                            <w:tcW w:w="1150" w:type="dxa"/>
+                          </w:tcPr>
+                          <w:p>
+                            <w:pPr>
+                              <w:jc w:val="center"/>
+                            </w:pPr>
+                            <w:r>
+                              <w:rPr>
+                                <w:rFonts w:hint="eastAsia"/>
+                              </w:rPr>
+                              <w:t>F</w:t>
+                            </w:r>
+                            <w:r>
+                              <w:t>alse</w:t>
+                            </w:r>
+                          </w:p>
+                        </w:tc>
+                        <w:tc>
+                          <w:tcPr>
+                            <w:tcW w:w="1118" w:type="dxa"/>
+                            <w:tcBorders>
+                              <w:right w:val="double" w:sz="4" w:space="0" w:color="auto"/>
+                            </w:tcBorders>
+                          </w:tcPr>
+                          <w:p>
+                            <w:pPr>
+                              <w:jc w:val="center"/>
+                            </w:pPr>
+                            <w:r>
+                              <w:rPr>
+                                <w:rFonts w:hint="eastAsia"/>
+                              </w:rPr>
+                              <w:t>T</w:t>
+                            </w:r>
+                            <w:r>
+                              <w:t>rue</w:t>
+                            </w:r>
+                          </w:p>
+                        </w:tc>
+                        <w:tc>
+                          <w:tcPr>
+                            <w:tcW w:w="1118" w:type="dxa"/>
+                            <w:tcBorders>
+                              <w:left w:val="double" w:sz="4" w:space="0" w:color="auto"/>
+                            </w:tcBorders>
+                          </w:tcPr>
+                          <w:p>
+                            <w:pPr>
+                              <w:jc w:val="center"/>
+                            </w:pPr>
+                            <w:r>
+                              <w:rPr>
+                                <w:rFonts w:hint="eastAsia"/>
+                              </w:rPr>
+                              <w:t>0</w:t>
+                            </w:r>
+                            <w:r>
+                              <w:t>.9</w:t>
+                            </w:r>
+                          </w:p>
+                        </w:tc>
+                      </w:tr>
+                      <w:tr>
+                        <w:trPr>
+                          <w:trHeight w:val="413"/>
+                        </w:trPr>
+                        <w:tc>
+                          <w:tcPr>
+                            <w:tcW w:w="1150" w:type="dxa"/>
+                          </w:tcPr>
+                          <w:p>
+                            <w:pPr>
+                              <w:jc w:val="center"/>
+                            </w:pPr>
+                            <w:r>
+                              <w:t>False</w:t>
+                            </w:r>
+                          </w:p>
+                        </w:tc>
+                        <w:tc>
+                          <w:tcPr>
+                            <w:tcW w:w="1118" w:type="dxa"/>
+                            <w:tcBorders>
+                              <w:right w:val="double" w:sz="4" w:space="0" w:color="auto"/>
+                            </w:tcBorders>
+                          </w:tcPr>
+                          <w:p>
+                            <w:pPr>
+                              <w:jc w:val="center"/>
+                            </w:pPr>
+                            <w:r>
+                              <w:t>False</w:t>
+                            </w:r>
+                          </w:p>
+                        </w:tc>
+                        <w:tc>
+                          <w:tcPr>
+                            <w:tcW w:w="1118" w:type="dxa"/>
+                            <w:tcBorders>
+                              <w:left w:val="double" w:sz="4" w:space="0" w:color="auto"/>
+                            </w:tcBorders>
+                          </w:tcPr>
+                          <w:p>
+                            <w:pPr>
+                              <w:jc w:val="center"/>
+                            </w:pPr>
+                            <w:r>
+                              <w:rPr>
+                                <w:rFonts w:hint="eastAsia"/>
+                              </w:rPr>
+                              <w:t>0</w:t>
+                            </w:r>
+                            <w:r>
+                              <w:t>.99</w:t>
+                            </w:r>
+                          </w:p>
+                        </w:tc>
+                      </w:tr>
+                    </w:tbl>
+                    <w:p/>
+                  </w:txbxContent>
+                </v:textbox>
+                <w10:wrap type="square"/>
+              </v:shape>
+            </w:pict>
+          </mc:Fallback>
+        </mc:AlternateContent>
+      </w:r>
+      <w:r>
+        <w:rPr>
+          <w:noProof/>
+        </w:rPr>
+        <mc:AlternateContent>
+          <mc:Choice Requires="wps">
+            <w:drawing>
+              <wp:anchor distT="0" distB="0" distL="114300" distR="114300" simplePos="0" relativeHeight="251662336" behindDoc="0" locked="0" layoutInCell="1" allowOverlap="1" wp14:anchorId="63B45F1C" wp14:editId="3F561C19">
                 <wp:simplePos x="0" y="0"/>
                 <wp:positionH relativeFrom="column">
                   <wp:posOffset>3422173</wp:posOffset>
@@ -2213,7 +3498,7 @@
           </mc:Choice>
           <mc:Fallback>
             <w:pict>
-              <v:shape w14:anchorId="63B45F1C" id="文本框 2" o:spid="_x0000_s1040" type="#_x0000_t202" style="position:absolute;margin-left:269.45pt;margin-top:100.7pt;width:236.55pt;height:227.9pt;z-index:251662336;visibility:visible;mso-wrap-style:square;mso-width-percent:0;mso-height-percent:0;mso-wrap-distance-left:9pt;mso-wrap-distance-top:0;mso-wrap-distance-right:9pt;mso-wrap-distance-bottom:0;mso-position-horizontal:absolute;mso-position-horizontal-relative:text;mso-position-vertical:absolute;mso-position-vertical-relative:text;mso-width-percent:0;mso-height-percent:0;mso-width-relative:margin;mso-height-relative:margin;v-text-anchor:top" o:gfxdata="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" filled="f" stroked="f">
+              <v:shape w14:anchorId="63B45F1C" id="文本框 2" o:spid="_x0000_s1042" type="#_x0000_t202" style="position:absolute;margin-left:269.45pt;margin-top:100.7pt;width:236.55pt;height:227.9pt;z-index:251662336;visibility:visible;mso-wrap-style:square;mso-width-percent:0;mso-height-percent:0;mso-wrap-distance-left:9pt;mso-wrap-distance-top:0;mso-wrap-distance-right:9pt;mso-wrap-distance-bottom:0;mso-position-horizontal:absolute;mso-position-horizontal-relative:text;mso-position-vertical:absolute;mso-position-vertical-relative:text;mso-width-percent:0;mso-height-percent:0;mso-width-relative:margin;mso-height-relative:margin;v-text-anchor:top" o:gfxdata="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" filled="f" stroked="f">
                 <v:textbox>
                   <w:txbxContent>
                     <w:p>
@@ -3000,1294 +4285,6 @@
                               <w:rPr>
                                 <w:rFonts w:hint="eastAsia"/>
                               </w:rPr>
-                              <w:t>False</w:t>
-                            </w:r>
-                          </w:p>
-                        </w:tc>
-                        <w:tc>
-                          <w:tcPr>
-                            <w:tcW w:w="1118" w:type="dxa"/>
-                            <w:tcBorders>
-                              <w:left w:val="double" w:sz="4" w:space="0" w:color="auto"/>
-                            </w:tcBorders>
-                          </w:tcPr>
-                          <w:p>
-                            <w:pPr>
-                              <w:jc w:val="center"/>
-                            </w:pPr>
-                            <w:r>
-                              <w:rPr>
-                                <w:rFonts w:hint="eastAsia"/>
-                              </w:rPr>
-                              <w:t>0</w:t>
-                            </w:r>
-                            <w:r>
-                              <w:t>.99</w:t>
-                            </w:r>
-                          </w:p>
-                        </w:tc>
-                      </w:tr>
-                    </w:tbl>
-                    <w:p/>
-                  </w:txbxContent>
-                </v:textbox>
-                <w10:wrap type="square"/>
-              </v:shape>
-            </w:pict>
-          </mc:Fallback>
-        </mc:AlternateContent>
-      </w:r>
-      <w:r>
-        <w:rPr>
-          <w:noProof/>
-        </w:rPr>
-        <mc:AlternateContent>
-          <mc:Choice Requires="wps">
-            <w:drawing>
-              <wp:anchor distT="0" distB="0" distL="114300" distR="114300" simplePos="0" relativeHeight="251670528" behindDoc="0" locked="0" layoutInCell="1" allowOverlap="1" wp14:anchorId="1DE337D5" wp14:editId="0E5385D1">
-                <wp:simplePos x="0" y="0"/>
-                <wp:positionH relativeFrom="column">
-                  <wp:posOffset>-264985</wp:posOffset>
-                </wp:positionH>
-                <wp:positionV relativeFrom="paragraph">
-                  <wp:posOffset>6161793</wp:posOffset>
-                </wp:positionV>
-                <wp:extent cx="1609090" cy="1301750"/>
-                <wp:effectExtent l="0" t="0" r="0" b="0"/>
-                <wp:wrapSquare wrapText="bothSides"/>
-                <wp:docPr id="19" name="文本框 19"/>
-                <wp:cNvGraphicFramePr/>
-                <a:graphic xmlns:a="http://schemas.openxmlformats.org/drawingml/2006/main">
-                  <a:graphicData uri="http://schemas.microsoft.com/office/word/2010/wordprocessingShape">
-                    <wps:wsp>
-                      <wps:cNvSpPr txBox="1"/>
-                      <wps:spPr>
-                        <a:xfrm>
-                          <a:off x="0" y="0"/>
-                          <a:ext cx="1609090" cy="1301750"/>
-                        </a:xfrm>
-                        <a:prstGeom prst="rect">
-                          <a:avLst/>
-                        </a:prstGeom>
-                        <a:noFill/>
-                        <a:ln>
-                          <a:noFill/>
-                        </a:ln>
-                        <a:effectLst/>
-                      </wps:spPr>
-                      <wps:style>
-                        <a:lnRef idx="0">
-                          <a:schemeClr val="accent1"/>
-                        </a:lnRef>
-                        <a:fillRef idx="0">
-                          <a:schemeClr val="accent1"/>
-                        </a:fillRef>
-                        <a:effectRef idx="0">
-                          <a:schemeClr val="accent1"/>
-                        </a:effectRef>
-                        <a:fontRef idx="minor">
-                          <a:schemeClr val="dk1"/>
-                        </a:fontRef>
-                      </wps:style>
-                      <wps:txbx>
-                        <w:txbxContent>
-                          <w:p>
-                            <w:pPr>
-                              <w:rPr>
-                                <w:b/>
-                              </w:rPr>
-                            </w:pPr>
-                            <w:r>
-                              <w:rPr>
-                                <w:rFonts w:hint="eastAsia"/>
-                                <w:b/>
-                              </w:rPr>
-                              <w:t>P</w:t>
-                            </w:r>
-                            <w:r>
-                              <w:rPr>
-                                <w:b/>
-                              </w:rPr>
-                              <w:t>r</w:t>
-                            </w:r>
-                            <w:r>
-                              <w:rPr>
-                                <w:rFonts w:hint="eastAsia"/>
-                                <w:b/>
-                              </w:rPr>
-                              <w:t>(</w:t>
-                            </w:r>
-                            <w:r>
-                              <w:rPr>
-                                <w:b/>
-                              </w:rPr>
-                              <w:t>OC</w:t>
-                            </w:r>
-                            <w:r>
-                              <w:rPr>
-                                <w:b/>
-                              </w:rPr>
-                              <w:t>)</w:t>
-                            </w:r>
-                          </w:p>
-                          <w:tbl>
-                            <w:tblPr>
-                              <w:tblStyle w:val="a7"/>
-                              <w:tblW w:w="2268" w:type="dxa"/>
-                              <w:tblLook w:val="04A0" w:firstRow="1" w:lastRow="0" w:firstColumn="1" w:lastColumn="0" w:noHBand="0" w:noVBand="1"/>
-                            </w:tblPr>
-                            <w:tblGrid>
-                              <w:gridCol w:w="1150"/>
-                              <w:gridCol w:w="1118"/>
-                            </w:tblGrid>
-                            <w:tr>
-                              <w:trPr>
-                                <w:trHeight w:val="434"/>
-                              </w:trPr>
-                              <w:tc>
-                                <w:tcPr>
-                                  <w:tcW w:w="1150" w:type="dxa"/>
-                                  <w:tcBorders>
-                                    <w:right w:val="double" w:sz="4" w:space="0" w:color="auto"/>
-                                  </w:tcBorders>
-                                </w:tcPr>
-                                <w:p>
-                                  <w:pPr>
-                                    <w:jc w:val="center"/>
-                                    <w:rPr>
-                                      <w:b/>
-                                    </w:rPr>
-                                  </w:pPr>
-                                  <w:r>
-                                    <w:rPr>
-                                      <w:b/>
-                                    </w:rPr>
-                                    <w:t>OC</w:t>
-                                  </w:r>
-                                </w:p>
-                              </w:tc>
-                              <w:tc>
-                                <w:tcPr>
-                                  <w:tcW w:w="1118" w:type="dxa"/>
-                                  <w:tcBorders>
-                                    <w:left w:val="double" w:sz="4" w:space="0" w:color="auto"/>
-                                  </w:tcBorders>
-                                </w:tcPr>
-                                <w:p>
-                                  <w:pPr>
-                                    <w:jc w:val="center"/>
-                                    <w:rPr>
-                                      <w:b/>
-                                    </w:rPr>
-                                  </w:pPr>
-                                </w:p>
-                              </w:tc>
-                            </w:tr>
-                            <w:tr>
-                              <w:trPr>
-                                <w:trHeight w:val="413"/>
-                              </w:trPr>
-                              <w:tc>
-                                <w:tcPr>
-                                  <w:tcW w:w="1150" w:type="dxa"/>
-                                  <w:tcBorders>
-                                    <w:right w:val="double" w:sz="4" w:space="0" w:color="auto"/>
-                                  </w:tcBorders>
-                                </w:tcPr>
-                                <w:p>
-                                  <w:pPr>
-                                    <w:jc w:val="center"/>
-                                  </w:pPr>
-                                  <w:r>
-                                    <w:t>True</w:t>
-                                  </w:r>
-                                </w:p>
-                              </w:tc>
-                              <w:tc>
-                                <w:tcPr>
-                                  <w:tcW w:w="1118" w:type="dxa"/>
-                                  <w:tcBorders>
-                                    <w:left w:val="double" w:sz="4" w:space="0" w:color="auto"/>
-                                  </w:tcBorders>
-                                </w:tcPr>
-                                <w:p>
-                                  <w:pPr>
-                                    <w:jc w:val="center"/>
-                                  </w:pPr>
-                                  <w:r>
-                                    <w:rPr>
-                                      <w:shd w:val="pct15" w:color="auto" w:fill="FFFFFF"/>
-                                    </w:rPr>
-                                    <w:t>0.</w:t>
-                                  </w:r>
-                                  <w:r>
-                                    <w:rPr>
-                                      <w:shd w:val="pct15" w:color="auto" w:fill="FFFFFF"/>
-                                    </w:rPr>
-                                    <w:t>8</w:t>
-                                  </w:r>
-                                </w:p>
-                              </w:tc>
-                            </w:tr>
-                            <w:tr>
-                              <w:trPr>
-                                <w:trHeight w:val="413"/>
-                              </w:trPr>
-                              <w:tc>
-                                <w:tcPr>
-                                  <w:tcW w:w="1150" w:type="dxa"/>
-                                  <w:tcBorders>
-                                    <w:right w:val="double" w:sz="4" w:space="0" w:color="auto"/>
-                                  </w:tcBorders>
-                                </w:tcPr>
-                                <w:p>
-                                  <w:pPr>
-                                    <w:jc w:val="center"/>
-                                  </w:pPr>
-                                  <w:r>
-                                    <w:t>False</w:t>
-                                  </w:r>
-                                </w:p>
-                              </w:tc>
-                              <w:tc>
-                                <w:tcPr>
-                                  <w:tcW w:w="1118" w:type="dxa"/>
-                                  <w:tcBorders>
-                                    <w:left w:val="double" w:sz="4" w:space="0" w:color="auto"/>
-                                  </w:tcBorders>
-                                </w:tcPr>
-                                <w:p>
-                                  <w:pPr>
-                                    <w:jc w:val="center"/>
-                                  </w:pPr>
-                                  <w:r>
-                                    <w:t>0.2</w:t>
-                                  </w:r>
-                                </w:p>
-                              </w:tc>
-                            </w:tr>
-                          </w:tbl>
-                          <w:p/>
-                        </w:txbxContent>
-                      </wps:txbx>
-                      <wps:bodyPr rot="0" spcFirstLastPara="0" vertOverflow="overflow" horzOverflow="overflow" vert="horz" wrap="square" lIns="91440" tIns="45720" rIns="91440" bIns="45720" numCol="1" spcCol="0" rtlCol="0" fromWordArt="0" anchor="t" anchorCtr="0" forceAA="0" compatLnSpc="1">
-                        <a:prstTxWarp prst="textNoShape">
-                          <a:avLst/>
-                        </a:prstTxWarp>
-                        <a:noAutofit/>
-                      </wps:bodyPr>
-                    </wps:wsp>
-                  </a:graphicData>
-                </a:graphic>
-                <wp14:sizeRelH relativeFrom="margin">
-                  <wp14:pctWidth>0</wp14:pctWidth>
-                </wp14:sizeRelH>
-                <wp14:sizeRelV relativeFrom="margin">
-                  <wp14:pctHeight>0</wp14:pctHeight>
-                </wp14:sizeRelV>
-              </wp:anchor>
-            </w:drawing>
-          </mc:Choice>
-          <mc:Fallback>
-            <w:pict>
-              <v:shape w14:anchorId="1DE337D5" id="文本框 19" o:spid="_x0000_s1041" type="#_x0000_t202" style="position:absolute;margin-left:-20.85pt;margin-top:485.2pt;width:126.7pt;height:102.5pt;z-index:251670528;visibility:visible;mso-wrap-style:square;mso-width-percent:0;mso-height-percent:0;mso-wrap-distance-left:9pt;mso-wrap-distance-top:0;mso-wrap-distance-right:9pt;mso-wrap-distance-bottom:0;mso-position-horizontal:absolute;mso-position-horizontal-relative:text;mso-position-vertical:absolute;mso-position-vertical-relative:text;mso-width-percent:0;mso-height-percent:0;mso-width-relative:margin;mso-height-relative:margin;v-text-anchor:top" o:gfxdata="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" filled="f" stroked="f">
-                <v:textbox>
-                  <w:txbxContent>
-                    <w:p>
-                      <w:pPr>
-                        <w:rPr>
-                          <w:b/>
-                        </w:rPr>
-                      </w:pPr>
-                      <w:r>
-                        <w:rPr>
-                          <w:rFonts w:hint="eastAsia"/>
-                          <w:b/>
-                        </w:rPr>
-                        <w:t>P</w:t>
-                      </w:r>
-                      <w:r>
-                        <w:rPr>
-                          <w:b/>
-                        </w:rPr>
-                        <w:t>r</w:t>
-                      </w:r>
-                      <w:r>
-                        <w:rPr>
-                          <w:rFonts w:hint="eastAsia"/>
-                          <w:b/>
-                        </w:rPr>
-                        <w:t>(</w:t>
-                      </w:r>
-                      <w:r>
-                        <w:rPr>
-                          <w:b/>
-                        </w:rPr>
-                        <w:t>OC</w:t>
-                      </w:r>
-                      <w:r>
-                        <w:rPr>
-                          <w:b/>
-                        </w:rPr>
-                        <w:t>)</w:t>
-                      </w:r>
-                    </w:p>
-                    <w:tbl>
-                      <w:tblPr>
-                        <w:tblStyle w:val="a7"/>
-                        <w:tblW w:w="2268" w:type="dxa"/>
-                        <w:tblLook w:val="04A0" w:firstRow="1" w:lastRow="0" w:firstColumn="1" w:lastColumn="0" w:noHBand="0" w:noVBand="1"/>
-                      </w:tblPr>
-                      <w:tblGrid>
-                        <w:gridCol w:w="1150"/>
-                        <w:gridCol w:w="1118"/>
-                      </w:tblGrid>
-                      <w:tr>
-                        <w:trPr>
-                          <w:trHeight w:val="434"/>
-                        </w:trPr>
-                        <w:tc>
-                          <w:tcPr>
-                            <w:tcW w:w="1150" w:type="dxa"/>
-                            <w:tcBorders>
-                              <w:right w:val="double" w:sz="4" w:space="0" w:color="auto"/>
-                            </w:tcBorders>
-                          </w:tcPr>
-                          <w:p>
-                            <w:pPr>
-                              <w:jc w:val="center"/>
-                              <w:rPr>
-                                <w:b/>
-                              </w:rPr>
-                            </w:pPr>
-                            <w:r>
-                              <w:rPr>
-                                <w:b/>
-                              </w:rPr>
-                              <w:t>OC</w:t>
-                            </w:r>
-                          </w:p>
-                        </w:tc>
-                        <w:tc>
-                          <w:tcPr>
-                            <w:tcW w:w="1118" w:type="dxa"/>
-                            <w:tcBorders>
-                              <w:left w:val="double" w:sz="4" w:space="0" w:color="auto"/>
-                            </w:tcBorders>
-                          </w:tcPr>
-                          <w:p>
-                            <w:pPr>
-                              <w:jc w:val="center"/>
-                              <w:rPr>
-                                <w:b/>
-                              </w:rPr>
-                            </w:pPr>
-                          </w:p>
-                        </w:tc>
-                      </w:tr>
-                      <w:tr>
-                        <w:trPr>
-                          <w:trHeight w:val="413"/>
-                        </w:trPr>
-                        <w:tc>
-                          <w:tcPr>
-                            <w:tcW w:w="1150" w:type="dxa"/>
-                            <w:tcBorders>
-                              <w:right w:val="double" w:sz="4" w:space="0" w:color="auto"/>
-                            </w:tcBorders>
-                          </w:tcPr>
-                          <w:p>
-                            <w:pPr>
-                              <w:jc w:val="center"/>
-                            </w:pPr>
-                            <w:r>
-                              <w:t>True</w:t>
-                            </w:r>
-                          </w:p>
-                        </w:tc>
-                        <w:tc>
-                          <w:tcPr>
-                            <w:tcW w:w="1118" w:type="dxa"/>
-                            <w:tcBorders>
-                              <w:left w:val="double" w:sz="4" w:space="0" w:color="auto"/>
-                            </w:tcBorders>
-                          </w:tcPr>
-                          <w:p>
-                            <w:pPr>
-                              <w:jc w:val="center"/>
-                            </w:pPr>
-                            <w:r>
-                              <w:rPr>
-                                <w:shd w:val="pct15" w:color="auto" w:fill="FFFFFF"/>
-                              </w:rPr>
-                              <w:t>0.</w:t>
-                            </w:r>
-                            <w:r>
-                              <w:rPr>
-                                <w:shd w:val="pct15" w:color="auto" w:fill="FFFFFF"/>
-                              </w:rPr>
-                              <w:t>8</w:t>
-                            </w:r>
-                          </w:p>
-                        </w:tc>
-                      </w:tr>
-                      <w:tr>
-                        <w:trPr>
-                          <w:trHeight w:val="413"/>
-                        </w:trPr>
-                        <w:tc>
-                          <w:tcPr>
-                            <w:tcW w:w="1150" w:type="dxa"/>
-                            <w:tcBorders>
-                              <w:right w:val="double" w:sz="4" w:space="0" w:color="auto"/>
-                            </w:tcBorders>
-                          </w:tcPr>
-                          <w:p>
-                            <w:pPr>
-                              <w:jc w:val="center"/>
-                            </w:pPr>
-                            <w:r>
-                              <w:t>False</w:t>
-                            </w:r>
-                          </w:p>
-                        </w:tc>
-                        <w:tc>
-                          <w:tcPr>
-                            <w:tcW w:w="1118" w:type="dxa"/>
-                            <w:tcBorders>
-                              <w:left w:val="double" w:sz="4" w:space="0" w:color="auto"/>
-                            </w:tcBorders>
-                          </w:tcPr>
-                          <w:p>
-                            <w:pPr>
-                              <w:jc w:val="center"/>
-                            </w:pPr>
-                            <w:r>
-                              <w:t>0.2</w:t>
-                            </w:r>
-                          </w:p>
-                        </w:tc>
-                      </w:tr>
-                    </w:tbl>
-                    <w:p/>
-                  </w:txbxContent>
-                </v:textbox>
-                <w10:wrap type="square"/>
-              </v:shape>
-            </w:pict>
-          </mc:Fallback>
-        </mc:AlternateContent>
-      </w:r>
-      <w:r>
-        <w:rPr>
-          <w:noProof/>
-        </w:rPr>
-        <mc:AlternateContent>
-          <mc:Choice Requires="wps">
-            <w:drawing>
-              <wp:anchor distT="0" distB="0" distL="114300" distR="114300" simplePos="0" relativeHeight="251668480" behindDoc="0" locked="0" layoutInCell="1" allowOverlap="1" wp14:anchorId="752D33CE" wp14:editId="0C5AA657">
-                <wp:simplePos x="0" y="0"/>
-                <wp:positionH relativeFrom="column">
-                  <wp:posOffset>3961765</wp:posOffset>
-                </wp:positionH>
-                <wp:positionV relativeFrom="paragraph">
-                  <wp:posOffset>5020945</wp:posOffset>
-                </wp:positionV>
-                <wp:extent cx="2384425" cy="1805940"/>
-                <wp:effectExtent l="0" t="0" r="0" b="3810"/>
-                <wp:wrapSquare wrapText="bothSides"/>
-                <wp:docPr id="16" name="文本框 16"/>
-                <wp:cNvGraphicFramePr/>
-                <a:graphic xmlns:a="http://schemas.openxmlformats.org/drawingml/2006/main">
-                  <a:graphicData uri="http://schemas.microsoft.com/office/word/2010/wordprocessingShape">
-                    <wps:wsp>
-                      <wps:cNvSpPr txBox="1"/>
-                      <wps:spPr>
-                        <a:xfrm>
-                          <a:off x="0" y="0"/>
-                          <a:ext cx="2384425" cy="1805940"/>
-                        </a:xfrm>
-                        <a:prstGeom prst="rect">
-                          <a:avLst/>
-                        </a:prstGeom>
-                        <a:noFill/>
-                        <a:ln>
-                          <a:noFill/>
-                        </a:ln>
-                        <a:effectLst/>
-                      </wps:spPr>
-                      <wps:style>
-                        <a:lnRef idx="0">
-                          <a:schemeClr val="accent1"/>
-                        </a:lnRef>
-                        <a:fillRef idx="0">
-                          <a:schemeClr val="accent1"/>
-                        </a:fillRef>
-                        <a:effectRef idx="0">
-                          <a:schemeClr val="accent1"/>
-                        </a:effectRef>
-                        <a:fontRef idx="minor">
-                          <a:schemeClr val="dk1"/>
-                        </a:fontRef>
-                      </wps:style>
-                      <wps:txbx>
-                        <w:txbxContent>
-                          <w:p>
-                            <w:pPr>
-                              <w:rPr>
-                                <w:b/>
-                              </w:rPr>
-                            </w:pPr>
-                            <w:r>
-                              <w:rPr>
-                                <w:b/>
-                              </w:rPr>
-                              <w:t>P</w:t>
-                            </w:r>
-                            <w:r>
-                              <w:rPr>
-                                <w:b/>
-                              </w:rPr>
-                              <w:t>r</w:t>
-                            </w:r>
-                            <w:r>
-                              <w:rPr>
-                                <w:b/>
-                              </w:rPr>
-                              <w:t>(</w:t>
-                            </w:r>
-                            <w:r>
-                              <w:rPr>
-                                <w:b/>
-                              </w:rPr>
-                              <w:t>CRP | OC)</w:t>
-                            </w:r>
-                          </w:p>
-                          <w:tbl>
-                            <w:tblPr>
-                              <w:tblStyle w:val="a7"/>
-                              <w:tblW w:w="3386" w:type="dxa"/>
-                              <w:tblLook w:val="04A0" w:firstRow="1" w:lastRow="0" w:firstColumn="1" w:lastColumn="0" w:noHBand="0" w:noVBand="1"/>
-                            </w:tblPr>
-                            <w:tblGrid>
-                              <w:gridCol w:w="1150"/>
-                              <w:gridCol w:w="1118"/>
-                              <w:gridCol w:w="1118"/>
-                            </w:tblGrid>
-                            <w:tr>
-                              <w:trPr>
-                                <w:trHeight w:val="434"/>
-                              </w:trPr>
-                              <w:tc>
-                                <w:tcPr>
-                                  <w:tcW w:w="1150" w:type="dxa"/>
-                                </w:tcPr>
-                                <w:p>
-                                  <w:pPr>
-                                    <w:jc w:val="center"/>
-                                    <w:rPr>
-                                      <w:b/>
-                                    </w:rPr>
-                                  </w:pPr>
-                                  <w:r>
-                                    <w:rPr>
-                                      <w:b/>
-                                    </w:rPr>
-                                    <w:t>CRP</w:t>
-                                  </w:r>
-                                </w:p>
-                              </w:tc>
-                              <w:tc>
-                                <w:tcPr>
-                                  <w:tcW w:w="1118" w:type="dxa"/>
-                                  <w:tcBorders>
-                                    <w:right w:val="double" w:sz="4" w:space="0" w:color="auto"/>
-                                  </w:tcBorders>
-                                </w:tcPr>
-                                <w:p>
-                                  <w:pPr>
-                                    <w:jc w:val="center"/>
-                                    <w:rPr>
-                                      <w:b/>
-                                    </w:rPr>
-                                  </w:pPr>
-                                  <w:r>
-                                    <w:rPr>
-                                      <w:b/>
-                                    </w:rPr>
-                                    <w:t>OC</w:t>
-                                  </w:r>
-                                </w:p>
-                              </w:tc>
-                              <w:tc>
-                                <w:tcPr>
-                                  <w:tcW w:w="1118" w:type="dxa"/>
-                                  <w:tcBorders>
-                                    <w:left w:val="double" w:sz="4" w:space="0" w:color="auto"/>
-                                  </w:tcBorders>
-                                </w:tcPr>
-                                <w:p>
-                                  <w:pPr>
-                                    <w:jc w:val="center"/>
-                                    <w:rPr>
-                                      <w:b/>
-                                    </w:rPr>
-                                  </w:pPr>
-                                </w:p>
-                              </w:tc>
-                            </w:tr>
-                            <w:tr>
-                              <w:trPr>
-                                <w:trHeight w:val="413"/>
-                              </w:trPr>
-                              <w:tc>
-                                <w:tcPr>
-                                  <w:tcW w:w="1150" w:type="dxa"/>
-                                </w:tcPr>
-                                <w:p>
-                                  <w:pPr>
-                                    <w:jc w:val="center"/>
-                                  </w:pPr>
-                                  <w:r>
-                                    <w:rPr>
-                                      <w:rFonts w:hint="eastAsia"/>
-                                    </w:rPr>
-                                    <w:t>T</w:t>
-                                  </w:r>
-                                  <w:r>
-                                    <w:t>rue</w:t>
-                                  </w:r>
-                                </w:p>
-                              </w:tc>
-                              <w:tc>
-                                <w:tcPr>
-                                  <w:tcW w:w="1118" w:type="dxa"/>
-                                  <w:tcBorders>
-                                    <w:right w:val="double" w:sz="4" w:space="0" w:color="auto"/>
-                                  </w:tcBorders>
-                                </w:tcPr>
-                                <w:p>
-                                  <w:pPr>
-                                    <w:jc w:val="center"/>
-                                  </w:pPr>
-                                  <w:r>
-                                    <w:rPr>
-                                      <w:rFonts w:hint="eastAsia"/>
-                                    </w:rPr>
-                                    <w:t>T</w:t>
-                                  </w:r>
-                                  <w:r>
-                                    <w:t>rue</w:t>
-                                  </w:r>
-                                </w:p>
-                              </w:tc>
-                              <w:tc>
-                                <w:tcPr>
-                                  <w:tcW w:w="1118" w:type="dxa"/>
-                                  <w:tcBorders>
-                                    <w:left w:val="double" w:sz="4" w:space="0" w:color="auto"/>
-                                  </w:tcBorders>
-                                </w:tcPr>
-                                <w:p>
-                                  <w:pPr>
-                                    <w:jc w:val="center"/>
-                                    <w:rPr>
-                                      <w:shd w:val="pct15" w:color="auto" w:fill="FFFFFF"/>
-                                    </w:rPr>
-                                  </w:pPr>
-                                  <w:r>
-                                    <w:rPr>
-                                      <w:rFonts w:hint="eastAsia"/>
-                                      <w:shd w:val="pct15" w:color="auto" w:fill="FFFFFF"/>
-                                    </w:rPr>
-                                    <w:t>0</w:t>
-                                  </w:r>
-                                  <w:r>
-                                    <w:rPr>
-                                      <w:shd w:val="pct15" w:color="auto" w:fill="FFFFFF"/>
-                                    </w:rPr>
-                                    <w:t>.1</w:t>
-                                  </w:r>
-                                </w:p>
-                              </w:tc>
-                            </w:tr>
-                            <w:tr>
-                              <w:trPr>
-                                <w:trHeight w:val="413"/>
-                              </w:trPr>
-                              <w:tc>
-                                <w:tcPr>
-                                  <w:tcW w:w="1150" w:type="dxa"/>
-                                </w:tcPr>
-                                <w:p>
-                                  <w:pPr>
-                                    <w:jc w:val="center"/>
-                                  </w:pPr>
-                                  <w:r>
-                                    <w:rPr>
-                                      <w:rFonts w:hint="eastAsia"/>
-                                    </w:rPr>
-                                    <w:t>T</w:t>
-                                  </w:r>
-                                  <w:r>
-                                    <w:t>rue</w:t>
-                                  </w:r>
-                                </w:p>
-                              </w:tc>
-                              <w:tc>
-                                <w:tcPr>
-                                  <w:tcW w:w="1118" w:type="dxa"/>
-                                  <w:tcBorders>
-                                    <w:right w:val="double" w:sz="4" w:space="0" w:color="auto"/>
-                                  </w:tcBorders>
-                                </w:tcPr>
-                                <w:p>
-                                  <w:pPr>
-                                    <w:jc w:val="center"/>
-                                  </w:pPr>
-                                  <w:r>
-                                    <w:rPr>
-                                      <w:rFonts w:hint="eastAsia"/>
-                                    </w:rPr>
-                                    <w:t>F</w:t>
-                                  </w:r>
-                                  <w:r>
-                                    <w:t>alse</w:t>
-                                  </w:r>
-                                </w:p>
-                              </w:tc>
-                              <w:tc>
-                                <w:tcPr>
-                                  <w:tcW w:w="1118" w:type="dxa"/>
-                                  <w:tcBorders>
-                                    <w:left w:val="double" w:sz="4" w:space="0" w:color="auto"/>
-                                  </w:tcBorders>
-                                </w:tcPr>
-                                <w:p>
-                                  <w:pPr>
-                                    <w:jc w:val="center"/>
-                                    <w:rPr>
-                                      <w:shd w:val="pct15" w:color="auto" w:fill="FFFFFF"/>
-                                    </w:rPr>
-                                  </w:pPr>
-                                  <w:r>
-                                    <w:rPr>
-                                      <w:rFonts w:hint="eastAsia"/>
-                                      <w:shd w:val="pct15" w:color="auto" w:fill="FFFFFF"/>
-                                    </w:rPr>
-                                    <w:t>0</w:t>
-                                  </w:r>
-                                  <w:r>
-                                    <w:rPr>
-                                      <w:shd w:val="pct15" w:color="auto" w:fill="FFFFFF"/>
-                                    </w:rPr>
-                                    <w:t>.01</w:t>
-                                  </w:r>
-                                </w:p>
-                              </w:tc>
-                            </w:tr>
-                            <w:tr>
-                              <w:trPr>
-                                <w:trHeight w:val="413"/>
-                              </w:trPr>
-                              <w:tc>
-                                <w:tcPr>
-                                  <w:tcW w:w="1150" w:type="dxa"/>
-                                </w:tcPr>
-                                <w:p>
-                                  <w:pPr>
-                                    <w:jc w:val="center"/>
-                                  </w:pPr>
-                                  <w:r>
-                                    <w:rPr>
-                                      <w:rFonts w:hint="eastAsia"/>
-                                    </w:rPr>
-                                    <w:t>F</w:t>
-                                  </w:r>
-                                  <w:r>
-                                    <w:t>alse</w:t>
-                                  </w:r>
-                                </w:p>
-                              </w:tc>
-                              <w:tc>
-                                <w:tcPr>
-                                  <w:tcW w:w="1118" w:type="dxa"/>
-                                  <w:tcBorders>
-                                    <w:right w:val="double" w:sz="4" w:space="0" w:color="auto"/>
-                                  </w:tcBorders>
-                                </w:tcPr>
-                                <w:p>
-                                  <w:pPr>
-                                    <w:jc w:val="center"/>
-                                  </w:pPr>
-                                  <w:r>
-                                    <w:rPr>
-                                      <w:rFonts w:hint="eastAsia"/>
-                                    </w:rPr>
-                                    <w:t>T</w:t>
-                                  </w:r>
-                                  <w:r>
-                                    <w:t>rue</w:t>
-                                  </w:r>
-                                </w:p>
-                              </w:tc>
-                              <w:tc>
-                                <w:tcPr>
-                                  <w:tcW w:w="1118" w:type="dxa"/>
-                                  <w:tcBorders>
-                                    <w:left w:val="double" w:sz="4" w:space="0" w:color="auto"/>
-                                  </w:tcBorders>
-                                </w:tcPr>
-                                <w:p>
-                                  <w:pPr>
-                                    <w:jc w:val="center"/>
-                                  </w:pPr>
-                                  <w:r>
-                                    <w:rPr>
-                                      <w:rFonts w:hint="eastAsia"/>
-                                    </w:rPr>
-                                    <w:t>0</w:t>
-                                  </w:r>
-                                  <w:r>
-                                    <w:t>.9</w:t>
-                                  </w:r>
-                                </w:p>
-                              </w:tc>
-                            </w:tr>
-                            <w:tr>
-                              <w:trPr>
-                                <w:trHeight w:val="413"/>
-                              </w:trPr>
-                              <w:tc>
-                                <w:tcPr>
-                                  <w:tcW w:w="1150" w:type="dxa"/>
-                                </w:tcPr>
-                                <w:p>
-                                  <w:pPr>
-                                    <w:jc w:val="center"/>
-                                  </w:pPr>
-                                  <w:r>
-                                    <w:t>False</w:t>
-                                  </w:r>
-                                </w:p>
-                              </w:tc>
-                              <w:tc>
-                                <w:tcPr>
-                                  <w:tcW w:w="1118" w:type="dxa"/>
-                                  <w:tcBorders>
-                                    <w:right w:val="double" w:sz="4" w:space="0" w:color="auto"/>
-                                  </w:tcBorders>
-                                </w:tcPr>
-                                <w:p>
-                                  <w:pPr>
-                                    <w:jc w:val="center"/>
-                                  </w:pPr>
-                                  <w:r>
-                                    <w:t>False</w:t>
-                                  </w:r>
-                                </w:p>
-                              </w:tc>
-                              <w:tc>
-                                <w:tcPr>
-                                  <w:tcW w:w="1118" w:type="dxa"/>
-                                  <w:tcBorders>
-                                    <w:left w:val="double" w:sz="4" w:space="0" w:color="auto"/>
-                                  </w:tcBorders>
-                                </w:tcPr>
-                                <w:p>
-                                  <w:pPr>
-                                    <w:jc w:val="center"/>
-                                  </w:pPr>
-                                  <w:r>
-                                    <w:rPr>
-                                      <w:rFonts w:hint="eastAsia"/>
-                                    </w:rPr>
-                                    <w:t>0</w:t>
-                                  </w:r>
-                                  <w:r>
-                                    <w:t>.99</w:t>
-                                  </w:r>
-                                </w:p>
-                              </w:tc>
-                            </w:tr>
-                          </w:tbl>
-                          <w:p/>
-                        </w:txbxContent>
-                      </wps:txbx>
-                      <wps:bodyPr rot="0" spcFirstLastPara="0" vertOverflow="overflow" horzOverflow="overflow" vert="horz" wrap="square" lIns="91440" tIns="45720" rIns="91440" bIns="45720" numCol="1" spcCol="0" rtlCol="0" fromWordArt="0" anchor="t" anchorCtr="0" forceAA="0" compatLnSpc="1">
-                        <a:prstTxWarp prst="textNoShape">
-                          <a:avLst/>
-                        </a:prstTxWarp>
-                        <a:noAutofit/>
-                      </wps:bodyPr>
-                    </wps:wsp>
-                  </a:graphicData>
-                </a:graphic>
-                <wp14:sizeRelH relativeFrom="margin">
-                  <wp14:pctWidth>0</wp14:pctWidth>
-                </wp14:sizeRelH>
-                <wp14:sizeRelV relativeFrom="margin">
-                  <wp14:pctHeight>0</wp14:pctHeight>
-                </wp14:sizeRelV>
-              </wp:anchor>
-            </w:drawing>
-          </mc:Choice>
-          <mc:Fallback>
-            <w:pict>
-              <v:shape w14:anchorId="752D33CE" id="文本框 16" o:spid="_x0000_s1042" type="#_x0000_t202" style="position:absolute;margin-left:311.95pt;margin-top:395.35pt;width:187.75pt;height:142.2pt;z-index:251668480;visibility:visible;mso-wrap-style:square;mso-width-percent:0;mso-height-percent:0;mso-wrap-distance-left:9pt;mso-wrap-distance-top:0;mso-wrap-distance-right:9pt;mso-wrap-distance-bottom:0;mso-position-horizontal:absolute;mso-position-horizontal-relative:text;mso-position-vertical:absolute;mso-position-vertical-relative:text;mso-width-percent:0;mso-height-percent:0;mso-width-relative:margin;mso-height-relative:margin;v-text-anchor:top" o:gfxdata="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" filled="f" stroked="f">
-                <v:textbox>
-                  <w:txbxContent>
-                    <w:p>
-                      <w:pPr>
-                        <w:rPr>
-                          <w:b/>
-                        </w:rPr>
-                      </w:pPr>
-                      <w:r>
-                        <w:rPr>
-                          <w:b/>
-                        </w:rPr>
-                        <w:t>P</w:t>
-                      </w:r>
-                      <w:r>
-                        <w:rPr>
-                          <w:b/>
-                        </w:rPr>
-                        <w:t>r</w:t>
-                      </w:r>
-                      <w:r>
-                        <w:rPr>
-                          <w:b/>
-                        </w:rPr>
-                        <w:t>(</w:t>
-                      </w:r>
-                      <w:r>
-                        <w:rPr>
-                          <w:b/>
-                        </w:rPr>
-                        <w:t>CRP | OC)</w:t>
-                      </w:r>
-                    </w:p>
-                    <w:tbl>
-                      <w:tblPr>
-                        <w:tblStyle w:val="a7"/>
-                        <w:tblW w:w="3386" w:type="dxa"/>
-                        <w:tblLook w:val="04A0" w:firstRow="1" w:lastRow="0" w:firstColumn="1" w:lastColumn="0" w:noHBand="0" w:noVBand="1"/>
-                      </w:tblPr>
-                      <w:tblGrid>
-                        <w:gridCol w:w="1150"/>
-                        <w:gridCol w:w="1118"/>
-                        <w:gridCol w:w="1118"/>
-                      </w:tblGrid>
-                      <w:tr>
-                        <w:trPr>
-                          <w:trHeight w:val="434"/>
-                        </w:trPr>
-                        <w:tc>
-                          <w:tcPr>
-                            <w:tcW w:w="1150" w:type="dxa"/>
-                          </w:tcPr>
-                          <w:p>
-                            <w:pPr>
-                              <w:jc w:val="center"/>
-                              <w:rPr>
-                                <w:b/>
-                              </w:rPr>
-                            </w:pPr>
-                            <w:r>
-                              <w:rPr>
-                                <w:b/>
-                              </w:rPr>
-                              <w:t>CRP</w:t>
-                            </w:r>
-                          </w:p>
-                        </w:tc>
-                        <w:tc>
-                          <w:tcPr>
-                            <w:tcW w:w="1118" w:type="dxa"/>
-                            <w:tcBorders>
-                              <w:right w:val="double" w:sz="4" w:space="0" w:color="auto"/>
-                            </w:tcBorders>
-                          </w:tcPr>
-                          <w:p>
-                            <w:pPr>
-                              <w:jc w:val="center"/>
-                              <w:rPr>
-                                <w:b/>
-                              </w:rPr>
-                            </w:pPr>
-                            <w:r>
-                              <w:rPr>
-                                <w:b/>
-                              </w:rPr>
-                              <w:t>OC</w:t>
-                            </w:r>
-                          </w:p>
-                        </w:tc>
-                        <w:tc>
-                          <w:tcPr>
-                            <w:tcW w:w="1118" w:type="dxa"/>
-                            <w:tcBorders>
-                              <w:left w:val="double" w:sz="4" w:space="0" w:color="auto"/>
-                            </w:tcBorders>
-                          </w:tcPr>
-                          <w:p>
-                            <w:pPr>
-                              <w:jc w:val="center"/>
-                              <w:rPr>
-                                <w:b/>
-                              </w:rPr>
-                            </w:pPr>
-                          </w:p>
-                        </w:tc>
-                      </w:tr>
-                      <w:tr>
-                        <w:trPr>
-                          <w:trHeight w:val="413"/>
-                        </w:trPr>
-                        <w:tc>
-                          <w:tcPr>
-                            <w:tcW w:w="1150" w:type="dxa"/>
-                          </w:tcPr>
-                          <w:p>
-                            <w:pPr>
-                              <w:jc w:val="center"/>
-                            </w:pPr>
-                            <w:r>
-                              <w:rPr>
-                                <w:rFonts w:hint="eastAsia"/>
-                              </w:rPr>
-                              <w:t>T</w:t>
-                            </w:r>
-                            <w:r>
-                              <w:t>rue</w:t>
-                            </w:r>
-                          </w:p>
-                        </w:tc>
-                        <w:tc>
-                          <w:tcPr>
-                            <w:tcW w:w="1118" w:type="dxa"/>
-                            <w:tcBorders>
-                              <w:right w:val="double" w:sz="4" w:space="0" w:color="auto"/>
-                            </w:tcBorders>
-                          </w:tcPr>
-                          <w:p>
-                            <w:pPr>
-                              <w:jc w:val="center"/>
-                            </w:pPr>
-                            <w:r>
-                              <w:rPr>
-                                <w:rFonts w:hint="eastAsia"/>
-                              </w:rPr>
-                              <w:t>T</w:t>
-                            </w:r>
-                            <w:r>
-                              <w:t>rue</w:t>
-                            </w:r>
-                          </w:p>
-                        </w:tc>
-                        <w:tc>
-                          <w:tcPr>
-                            <w:tcW w:w="1118" w:type="dxa"/>
-                            <w:tcBorders>
-                              <w:left w:val="double" w:sz="4" w:space="0" w:color="auto"/>
-                            </w:tcBorders>
-                          </w:tcPr>
-                          <w:p>
-                            <w:pPr>
-                              <w:jc w:val="center"/>
-                              <w:rPr>
-                                <w:shd w:val="pct15" w:color="auto" w:fill="FFFFFF"/>
-                              </w:rPr>
-                            </w:pPr>
-                            <w:r>
-                              <w:rPr>
-                                <w:rFonts w:hint="eastAsia"/>
-                                <w:shd w:val="pct15" w:color="auto" w:fill="FFFFFF"/>
-                              </w:rPr>
-                              <w:t>0</w:t>
-                            </w:r>
-                            <w:r>
-                              <w:rPr>
-                                <w:shd w:val="pct15" w:color="auto" w:fill="FFFFFF"/>
-                              </w:rPr>
-                              <w:t>.1</w:t>
-                            </w:r>
-                          </w:p>
-                        </w:tc>
-                      </w:tr>
-                      <w:tr>
-                        <w:trPr>
-                          <w:trHeight w:val="413"/>
-                        </w:trPr>
-                        <w:tc>
-                          <w:tcPr>
-                            <w:tcW w:w="1150" w:type="dxa"/>
-                          </w:tcPr>
-                          <w:p>
-                            <w:pPr>
-                              <w:jc w:val="center"/>
-                            </w:pPr>
-                            <w:r>
-                              <w:rPr>
-                                <w:rFonts w:hint="eastAsia"/>
-                              </w:rPr>
-                              <w:t>T</w:t>
-                            </w:r>
-                            <w:r>
-                              <w:t>rue</w:t>
-                            </w:r>
-                          </w:p>
-                        </w:tc>
-                        <w:tc>
-                          <w:tcPr>
-                            <w:tcW w:w="1118" w:type="dxa"/>
-                            <w:tcBorders>
-                              <w:right w:val="double" w:sz="4" w:space="0" w:color="auto"/>
-                            </w:tcBorders>
-                          </w:tcPr>
-                          <w:p>
-                            <w:pPr>
-                              <w:jc w:val="center"/>
-                            </w:pPr>
-                            <w:r>
-                              <w:rPr>
-                                <w:rFonts w:hint="eastAsia"/>
-                              </w:rPr>
-                              <w:t>F</w:t>
-                            </w:r>
-                            <w:r>
-                              <w:t>alse</w:t>
-                            </w:r>
-                          </w:p>
-                        </w:tc>
-                        <w:tc>
-                          <w:tcPr>
-                            <w:tcW w:w="1118" w:type="dxa"/>
-                            <w:tcBorders>
-                              <w:left w:val="double" w:sz="4" w:space="0" w:color="auto"/>
-                            </w:tcBorders>
-                          </w:tcPr>
-                          <w:p>
-                            <w:pPr>
-                              <w:jc w:val="center"/>
-                              <w:rPr>
-                                <w:shd w:val="pct15" w:color="auto" w:fill="FFFFFF"/>
-                              </w:rPr>
-                            </w:pPr>
-                            <w:r>
-                              <w:rPr>
-                                <w:rFonts w:hint="eastAsia"/>
-                                <w:shd w:val="pct15" w:color="auto" w:fill="FFFFFF"/>
-                              </w:rPr>
-                              <w:t>0</w:t>
-                            </w:r>
-                            <w:r>
-                              <w:rPr>
-                                <w:shd w:val="pct15" w:color="auto" w:fill="FFFFFF"/>
-                              </w:rPr>
-                              <w:t>.01</w:t>
-                            </w:r>
-                          </w:p>
-                        </w:tc>
-                      </w:tr>
-                      <w:tr>
-                        <w:trPr>
-                          <w:trHeight w:val="413"/>
-                        </w:trPr>
-                        <w:tc>
-                          <w:tcPr>
-                            <w:tcW w:w="1150" w:type="dxa"/>
-                          </w:tcPr>
-                          <w:p>
-                            <w:pPr>
-                              <w:jc w:val="center"/>
-                            </w:pPr>
-                            <w:r>
-                              <w:rPr>
-                                <w:rFonts w:hint="eastAsia"/>
-                              </w:rPr>
-                              <w:t>F</w:t>
-                            </w:r>
-                            <w:r>
-                              <w:t>alse</w:t>
-                            </w:r>
-                          </w:p>
-                        </w:tc>
-                        <w:tc>
-                          <w:tcPr>
-                            <w:tcW w:w="1118" w:type="dxa"/>
-                            <w:tcBorders>
-                              <w:right w:val="double" w:sz="4" w:space="0" w:color="auto"/>
-                            </w:tcBorders>
-                          </w:tcPr>
-                          <w:p>
-                            <w:pPr>
-                              <w:jc w:val="center"/>
-                            </w:pPr>
-                            <w:r>
-                              <w:rPr>
-                                <w:rFonts w:hint="eastAsia"/>
-                              </w:rPr>
-                              <w:t>T</w:t>
-                            </w:r>
-                            <w:r>
-                              <w:t>rue</w:t>
-                            </w:r>
-                          </w:p>
-                        </w:tc>
-                        <w:tc>
-                          <w:tcPr>
-                            <w:tcW w:w="1118" w:type="dxa"/>
-                            <w:tcBorders>
-                              <w:left w:val="double" w:sz="4" w:space="0" w:color="auto"/>
-                            </w:tcBorders>
-                          </w:tcPr>
-                          <w:p>
-                            <w:pPr>
-                              <w:jc w:val="center"/>
-                            </w:pPr>
-                            <w:r>
-                              <w:rPr>
-                                <w:rFonts w:hint="eastAsia"/>
-                              </w:rPr>
-                              <w:t>0</w:t>
-                            </w:r>
-                            <w:r>
-                              <w:t>.9</w:t>
-                            </w:r>
-                          </w:p>
-                        </w:tc>
-                      </w:tr>
-                      <w:tr>
-                        <w:trPr>
-                          <w:trHeight w:val="413"/>
-                        </w:trPr>
-                        <w:tc>
-                          <w:tcPr>
-                            <w:tcW w:w="1150" w:type="dxa"/>
-                          </w:tcPr>
-                          <w:p>
-                            <w:pPr>
-                              <w:jc w:val="center"/>
-                            </w:pPr>
-                            <w:r>
-                              <w:t>False</w:t>
-                            </w:r>
-                          </w:p>
-                        </w:tc>
-                        <w:tc>
-                          <w:tcPr>
-                            <w:tcW w:w="1118" w:type="dxa"/>
-                            <w:tcBorders>
-                              <w:right w:val="double" w:sz="4" w:space="0" w:color="auto"/>
-                            </w:tcBorders>
-                          </w:tcPr>
-                          <w:p>
-                            <w:pPr>
-                              <w:jc w:val="center"/>
-                            </w:pPr>
-                            <w:r>
                               <w:t>False</w:t>
                             </w:r>
                           </w:p>
@@ -8772,7 +8769,6 @@
       </m:oMath>
     </w:p>
     <w:p/>
-    <w:p/>
     <w:p>
       <w:pPr>
         <w:widowControl/>
@@ -8793,18 +8789,12 @@
         <w:pStyle w:val="a9"/>
         <w:numPr>
           <w:ilvl w:val="0"/>
-          <w:numId w:val="3"/>
+          <w:numId w:val="1"/>
         </w:numPr>
         <w:ind w:firstLineChars="0"/>
       </w:pPr>
       <w:r>
-        <w:t xml:space="preserve">No, D and G are dependent. </w:t>
-      </w:r>
-      <w:r>
-        <w:t>There is a path from D to G which is not blocked since there is no evidence in that path</w:t>
-      </w:r>
-      <w:r>
-        <w:t>. So, D and G are dependent.</w:t>
+        <w:t>No, D and G are dependent. There is a path from D to G which is not blocked since there is no evidence in that path. So, D and G are dependent.</w:t>
       </w:r>
     </w:p>
     <w:p>
@@ -8812,39 +8802,12 @@
         <w:pStyle w:val="a9"/>
         <w:numPr>
           <w:ilvl w:val="0"/>
-          <w:numId w:val="3"/>
+          <w:numId w:val="1"/>
         </w:numPr>
         <w:ind w:firstLineChars="0"/>
       </w:pPr>
       <w:r>
-        <w:t xml:space="preserve">No, D and G are </w:t>
-      </w:r>
-      <w:r>
-        <w:t xml:space="preserve">dependent. There is an evidence F </w:t>
-      </w:r>
-      <w:r>
-        <w:t xml:space="preserve">in </w:t>
-      </w:r>
-      <w:r>
-        <w:t>one</w:t>
-      </w:r>
-      <w:r>
-        <w:t xml:space="preserve"> path from D to G, </w:t>
-      </w:r>
-      <w:r>
-        <w:t>but there is another path f</w:t>
-      </w:r>
-      <w:r>
-        <w:t>rom D to G that is not blocked</w:t>
-      </w:r>
-      <w:r>
-        <w:t>.</w:t>
-      </w:r>
-      <w:r>
-        <w:t xml:space="preserve"> So, D and G are </w:t>
-      </w:r>
-      <w:r>
-        <w:t>dependent.</w:t>
+        <w:t>No, D and G are dependent. There is an evidence F in one path from D to G, but there is another path from D to G that is not blocked. So, D and G are dependent.</w:t>
       </w:r>
     </w:p>
     <w:p>
@@ -8852,60 +8815,12 @@
         <w:pStyle w:val="a9"/>
         <w:numPr>
           <w:ilvl w:val="0"/>
-          <w:numId w:val="3"/>
+          <w:numId w:val="1"/>
         </w:numPr>
         <w:ind w:firstLineChars="0"/>
       </w:pPr>
       <w:r>
-        <w:t>No</w:t>
-      </w:r>
-      <w:r>
-        <w:t xml:space="preserve">, A and G </w:t>
-      </w:r>
-      <w:r>
-        <w:t xml:space="preserve">are </w:t>
-      </w:r>
-      <w:r>
-        <w:t xml:space="preserve">dependent. The indirect path </w:t>
-      </w:r>
-      <w:r>
-        <w:t>from G to D</w:t>
-      </w:r>
-      <w:r>
-        <w:t xml:space="preserve"> </w:t>
-      </w:r>
-      <w:r>
-        <w:t xml:space="preserve">goes into C, </w:t>
-      </w:r>
-      <w:r>
-        <w:t xml:space="preserve">and the indirect path from A </w:t>
-      </w:r>
-      <w:r>
-        <w:t>to B goes out C</w:t>
-      </w:r>
-      <w:r>
-        <w:t>.</w:t>
-      </w:r>
-      <w:r>
-        <w:t xml:space="preserve"> C</w:t>
-      </w:r>
-      <w:r>
-        <w:t xml:space="preserve"> </w:t>
-      </w:r>
-      <w:r>
-        <w:t>is not in the evidence set, so this</w:t>
-      </w:r>
-      <w:r>
-        <w:t xml:space="preserve"> path between A and G is</w:t>
-      </w:r>
-      <w:r>
-        <w:t xml:space="preserve"> not</w:t>
-      </w:r>
-      <w:r>
-        <w:t xml:space="preserve"> blocked.</w:t>
-      </w:r>
-      <w:r>
-        <w:t xml:space="preserve"> So, A and G are dependent.</w:t>
+        <w:t>No, A and G are dependent. The indirect path from G to D goes into C, and the indirect path from A to B goes out C. C is not in the evidence set, so this path between A and G is not blocked. So, A and G are dependent.</w:t>
       </w:r>
     </w:p>
     <w:p>
@@ -8913,18 +8828,12 @@
         <w:pStyle w:val="a9"/>
         <w:numPr>
           <w:ilvl w:val="0"/>
-          <w:numId w:val="3"/>
+          <w:numId w:val="1"/>
         </w:numPr>
         <w:ind w:firstLineChars="0"/>
       </w:pPr>
       <w:r>
-        <w:t>No, A and G are</w:t>
-      </w:r>
-      <w:r>
-        <w:t xml:space="preserve"> dependent. </w:t>
-      </w:r>
-      <w:r>
-        <w:t>The indirect path from G to D goes into C, and the indirect path from A to B goes out C. C is not in the evidence set, so this path between A and G is not blocked. So, A and G are dependent.</w:t>
+        <w:t>No, A and G are dependent. The indirect path from G to D goes into C, and the indirect path from A to B goes out C. C is not in the evidence set, so this path between A and G is not blocked. So, A and G are dependent.</w:t>
       </w:r>
     </w:p>
     <w:p>
@@ -8932,42 +8841,12 @@
         <w:pStyle w:val="a9"/>
         <w:numPr>
           <w:ilvl w:val="0"/>
-          <w:numId w:val="3"/>
+          <w:numId w:val="1"/>
         </w:numPr>
         <w:ind w:firstLineChars="0"/>
       </w:pPr>
       <w:r>
-        <w:t>No, A and G are dependent.</w:t>
-      </w:r>
-      <w:r>
-        <w:t xml:space="preserve"> </w:t>
-      </w:r>
-      <w:r>
-        <w:t xml:space="preserve">The indirect path </w:t>
-      </w:r>
-      <w:r>
-        <w:t>from G to F</w:t>
-      </w:r>
-      <w:r>
-        <w:t xml:space="preserve"> and the indirect path from A </w:t>
-      </w:r>
-      <w:r>
-        <w:t>to C both</w:t>
-      </w:r>
-      <w:r>
-        <w:t xml:space="preserve"> </w:t>
-      </w:r>
-      <w:r>
-        <w:t>leave D</w:t>
-      </w:r>
-      <w:r>
-        <w:t>.</w:t>
-      </w:r>
-      <w:r>
-        <w:t xml:space="preserve"> D</w:t>
-      </w:r>
-      <w:r>
-        <w:t xml:space="preserve"> is not in the evidence set, so this path between A and G is not blocked. So, A and G are dependent.</w:t>
+        <w:t>No, A and G are dependent. The indirect path from G to F and the indirect path from A to C both leave D. D is not in the evidence set, so this path between A and G is not blocked. So, A and G are dependent.</w:t>
       </w:r>
     </w:p>
     <w:p>
@@ -8975,33 +8854,12 @@
         <w:pStyle w:val="a9"/>
         <w:numPr>
           <w:ilvl w:val="0"/>
-          <w:numId w:val="3"/>
+          <w:numId w:val="1"/>
         </w:numPr>
         <w:ind w:firstLineChars="0"/>
       </w:pPr>
       <w:r>
-        <w:t xml:space="preserve">No, </w:t>
-      </w:r>
-      <w:r>
-        <w:t>A and G are dependent.</w:t>
-      </w:r>
-      <w:r>
-        <w:t xml:space="preserve"> </w:t>
-      </w:r>
-      <w:r>
-        <w:t xml:space="preserve">The indirect path </w:t>
-      </w:r>
-      <w:r>
-        <w:t>from G to E</w:t>
-      </w:r>
-      <w:r>
-        <w:t xml:space="preserve"> and the indirect path from A to B </w:t>
-      </w:r>
-      <w:r>
-        <w:t>both leave</w:t>
-      </w:r>
-      <w:r>
-        <w:t xml:space="preserve"> C. C is not in the evidence set, so this path between A and G is not blocked. So, A and G are dependent.</w:t>
+        <w:t>No, A and G are dependent. The indirect path from G to E and the indirect path from A to B both leave C. C is not in the evidence set, so this path between A and G is not blocked. So, A and G are dependent.</w:t>
       </w:r>
     </w:p>
     <w:p>
@@ -9009,42 +8867,12 @@
         <w:pStyle w:val="a9"/>
         <w:numPr>
           <w:ilvl w:val="0"/>
-          <w:numId w:val="3"/>
+          <w:numId w:val="1"/>
         </w:numPr>
         <w:ind w:firstLineChars="0"/>
       </w:pPr>
       <w:r>
-        <w:t>No, A and G are dependent.</w:t>
-      </w:r>
-      <w:r>
-        <w:t xml:space="preserve"> </w:t>
-      </w:r>
-      <w:r>
-        <w:t xml:space="preserve">The indirect path </w:t>
-      </w:r>
-      <w:r>
-        <w:t>from G to F</w:t>
-      </w:r>
-      <w:r>
-        <w:t xml:space="preserve"> and the indirect path from A </w:t>
-      </w:r>
-      <w:r>
-        <w:t>to C</w:t>
-      </w:r>
-      <w:r>
-        <w:t xml:space="preserve"> </w:t>
-      </w:r>
-      <w:r>
-        <w:t>both enter E</w:t>
-      </w:r>
-      <w:r>
-        <w:t>.</w:t>
-      </w:r>
-      <w:r>
-        <w:t xml:space="preserve"> E</w:t>
-      </w:r>
-      <w:r>
-        <w:t xml:space="preserve"> is in the evidence set, so this path between A and G is not blocked. So, A and G are dependent.</w:t>
+        <w:t>No, A and G are dependent. The indirect path from G to F and the indirect path from A to C both enter E. E is in the evidence set, so this path between A and G is not blocked. So, A and G are dependent.</w:t>
       </w:r>
     </w:p>
     <w:p/>
@@ -9058,15 +8886,12 @@
         <w:pStyle w:val="a9"/>
         <w:numPr>
           <w:ilvl w:val="0"/>
-          <w:numId w:val="4"/>
+          <w:numId w:val="2"/>
         </w:numPr>
         <w:ind w:firstLineChars="0"/>
       </w:pPr>
       <w:r>
-        <w:t xml:space="preserve">C is relevant </w:t>
-      </w:r>
-      <w:r>
-        <w:t>since C is the query variable.</w:t>
+        <w:t>C is relevant since C is the query variable.</w:t>
       </w:r>
     </w:p>
     <w:p>
@@ -9074,7 +8899,7 @@
         <w:pStyle w:val="a9"/>
         <w:numPr>
           <w:ilvl w:val="0"/>
-          <w:numId w:val="4"/>
+          <w:numId w:val="2"/>
         </w:numPr>
         <w:ind w:firstLineChars="0"/>
       </w:pPr>
@@ -9087,7 +8912,7 @@
         <w:pStyle w:val="a9"/>
         <w:numPr>
           <w:ilvl w:val="0"/>
-          <w:numId w:val="4"/>
+          <w:numId w:val="2"/>
         </w:numPr>
         <w:ind w:firstLineChars="0"/>
       </w:pPr>
@@ -9100,7 +8925,7 @@
         <w:pStyle w:val="a9"/>
         <w:numPr>
           <w:ilvl w:val="0"/>
-          <w:numId w:val="4"/>
+          <w:numId w:val="2"/>
         </w:numPr>
         <w:ind w:firstLineChars="0"/>
       </w:pPr>
@@ -9255,95 +9080,6 @@
     </w:lvl>
   </w:abstractNum>
   <w:abstractNum w:abstractNumId="1">
-    <w:nsid w:val="1D0A3AA6"/>
-    <w:multiLevelType w:val="hybridMultilevel"/>
-    <w:tmpl w:val="3910A862"/>
-    <w:lvl w:ilvl="0" w:tplc="123CEBB6">
-      <w:start w:val="1"/>
-      <w:numFmt w:val="lowerRoman"/>
-      <w:lvlText w:val="%1."/>
-      <w:lvlJc w:val="left"/>
-      <w:pPr>
-        <w:ind w:left="720" w:hanging="720"/>
-      </w:pPr>
-      <w:rPr>
-        <w:rFonts w:hint="default"/>
-      </w:rPr>
-    </w:lvl>
-    <w:lvl w:ilvl="1" w:tplc="04090019" w:tentative="1">
-      <w:start w:val="1"/>
-      <w:numFmt w:val="lowerLetter"/>
-      <w:lvlText w:val="%2)"/>
-      <w:lvlJc w:val="left"/>
-      <w:pPr>
-        <w:ind w:left="960" w:hanging="480"/>
-      </w:pPr>
-    </w:lvl>
-    <w:lvl w:ilvl="2" w:tplc="0409001B" w:tentative="1">
-      <w:start w:val="1"/>
-      <w:numFmt w:val="lowerRoman"/>
-      <w:lvlText w:val="%3."/>
-      <w:lvlJc w:val="right"/>
-      <w:pPr>
-        <w:ind w:left="1440" w:hanging="480"/>
-      </w:pPr>
-    </w:lvl>
-    <w:lvl w:ilvl="3" w:tplc="0409000F" w:tentative="1">
-      <w:start w:val="1"/>
-      <w:numFmt w:val="decimal"/>
-      <w:lvlText w:val="%4."/>
-      <w:lvlJc w:val="left"/>
-      <w:pPr>
-        <w:ind w:left="1920" w:hanging="480"/>
-      </w:pPr>
-    </w:lvl>
-    <w:lvl w:ilvl="4" w:tplc="04090019" w:tentative="1">
-      <w:start w:val="1"/>
-      <w:numFmt w:val="lowerLetter"/>
-      <w:lvlText w:val="%5)"/>
-      <w:lvlJc w:val="left"/>
-      <w:pPr>
-        <w:ind w:left="2400" w:hanging="480"/>
-      </w:pPr>
-    </w:lvl>
-    <w:lvl w:ilvl="5" w:tplc="0409001B" w:tentative="1">
-      <w:start w:val="1"/>
-      <w:numFmt w:val="lowerRoman"/>
-      <w:lvlText w:val="%6."/>
-      <w:lvlJc w:val="right"/>
-      <w:pPr>
-        <w:ind w:left="2880" w:hanging="480"/>
-      </w:pPr>
-    </w:lvl>
-    <w:lvl w:ilvl="6" w:tplc="0409000F" w:tentative="1">
-      <w:start w:val="1"/>
-      <w:numFmt w:val="decimal"/>
-      <w:lvlText w:val="%7."/>
-      <w:lvlJc w:val="left"/>
-      <w:pPr>
-        <w:ind w:left="3360" w:hanging="480"/>
-      </w:pPr>
-    </w:lvl>
-    <w:lvl w:ilvl="7" w:tplc="04090019" w:tentative="1">
-      <w:start w:val="1"/>
-      <w:numFmt w:val="lowerLetter"/>
-      <w:lvlText w:val="%8)"/>
-      <w:lvlJc w:val="left"/>
-      <w:pPr>
-        <w:ind w:left="3840" w:hanging="480"/>
-      </w:pPr>
-    </w:lvl>
-    <w:lvl w:ilvl="8" w:tplc="0409001B" w:tentative="1">
-      <w:start w:val="1"/>
-      <w:numFmt w:val="lowerRoman"/>
-      <w:lvlText w:val="%9."/>
-      <w:lvlJc w:val="right"/>
-      <w:pPr>
-        <w:ind w:left="4320" w:hanging="480"/>
-      </w:pPr>
-    </w:lvl>
-  </w:abstractNum>
-  <w:abstractNum w:abstractNumId="2">
     <w:nsid w:val="6DD026D4"/>
     <w:multiLevelType w:val="hybridMultilevel"/>
     <w:tmpl w:val="D7D0E8CA"/>
@@ -9432,106 +9168,11 @@
       </w:pPr>
     </w:lvl>
   </w:abstractNum>
-  <w:abstractNum w:abstractNumId="3">
-    <w:nsid w:val="7DBB31EB"/>
-    <w:multiLevelType w:val="hybridMultilevel"/>
-    <w:tmpl w:val="A5C63B32"/>
-    <w:lvl w:ilvl="0" w:tplc="81EE156E">
-      <w:start w:val="1"/>
-      <w:numFmt w:val="lowerRoman"/>
-      <w:lvlText w:val="(%1)"/>
-      <w:lvlJc w:val="left"/>
-      <w:pPr>
-        <w:ind w:left="720" w:hanging="720"/>
-      </w:pPr>
-      <w:rPr>
-        <w:rFonts w:hint="default"/>
-      </w:rPr>
-    </w:lvl>
-    <w:lvl w:ilvl="1" w:tplc="04090019" w:tentative="1">
-      <w:start w:val="1"/>
-      <w:numFmt w:val="lowerLetter"/>
-      <w:lvlText w:val="%2)"/>
-      <w:lvlJc w:val="left"/>
-      <w:pPr>
-        <w:ind w:left="960" w:hanging="480"/>
-      </w:pPr>
-    </w:lvl>
-    <w:lvl w:ilvl="2" w:tplc="0409001B" w:tentative="1">
-      <w:start w:val="1"/>
-      <w:numFmt w:val="lowerRoman"/>
-      <w:lvlText w:val="%3."/>
-      <w:lvlJc w:val="right"/>
-      <w:pPr>
-        <w:ind w:left="1440" w:hanging="480"/>
-      </w:pPr>
-    </w:lvl>
-    <w:lvl w:ilvl="3" w:tplc="0409000F" w:tentative="1">
-      <w:start w:val="1"/>
-      <w:numFmt w:val="decimal"/>
-      <w:lvlText w:val="%4."/>
-      <w:lvlJc w:val="left"/>
-      <w:pPr>
-        <w:ind w:left="1920" w:hanging="480"/>
-      </w:pPr>
-    </w:lvl>
-    <w:lvl w:ilvl="4" w:tplc="04090019" w:tentative="1">
-      <w:start w:val="1"/>
-      <w:numFmt w:val="lowerLetter"/>
-      <w:lvlText w:val="%5)"/>
-      <w:lvlJc w:val="left"/>
-      <w:pPr>
-        <w:ind w:left="2400" w:hanging="480"/>
-      </w:pPr>
-    </w:lvl>
-    <w:lvl w:ilvl="5" w:tplc="0409001B" w:tentative="1">
-      <w:start w:val="1"/>
-      <w:numFmt w:val="lowerRoman"/>
-      <w:lvlText w:val="%6."/>
-      <w:lvlJc w:val="right"/>
-      <w:pPr>
-        <w:ind w:left="2880" w:hanging="480"/>
-      </w:pPr>
-    </w:lvl>
-    <w:lvl w:ilvl="6" w:tplc="0409000F" w:tentative="1">
-      <w:start w:val="1"/>
-      <w:numFmt w:val="decimal"/>
-      <w:lvlText w:val="%7."/>
-      <w:lvlJc w:val="left"/>
-      <w:pPr>
-        <w:ind w:left="3360" w:hanging="480"/>
-      </w:pPr>
-    </w:lvl>
-    <w:lvl w:ilvl="7" w:tplc="04090019" w:tentative="1">
-      <w:start w:val="1"/>
-      <w:numFmt w:val="lowerLetter"/>
-      <w:lvlText w:val="%8)"/>
-      <w:lvlJc w:val="left"/>
-      <w:pPr>
-        <w:ind w:left="3840" w:hanging="480"/>
-      </w:pPr>
-    </w:lvl>
-    <w:lvl w:ilvl="8" w:tplc="0409001B" w:tentative="1">
-      <w:start w:val="1"/>
-      <w:numFmt w:val="lowerRoman"/>
-      <w:lvlText w:val="%9."/>
-      <w:lvlJc w:val="right"/>
-      <w:pPr>
-        <w:ind w:left="4320" w:hanging="480"/>
-      </w:pPr>
-    </w:lvl>
-  </w:abstractNum>
   <w:num w:numId="1">
-    <w:abstractNumId w:val="1"/>
+    <w:abstractNumId w:val="0"/>
   </w:num>
   <w:num w:numId="2">
-    <w:abstractNumId w:val="3"/>
-  </w:num>
-  <w:num w:numId="3">
-    <w:abstractNumId w:val="0"/>
-  </w:num>
-  <w:num w:numId="4">
-    <w:abstractNumId w:val="2"/>
+    <w:abstractNumId w:val="1"/>
   </w:num>
 </w:numbering>
 </file>
@@ -10063,7 +9704,7 @@
     <w:basedOn w:val="a"/>
     <w:uiPriority w:val="34"/>
     <w:qFormat/>
-    <w:rsid w:val="008C6A6E"/>
+    <w:rsid w:val="00296FC1"/>
     <w:pPr>
       <w:ind w:firstLineChars="200" w:firstLine="420"/>
     </w:pPr>
@@ -10337,7 +9978,7 @@
 </file>
 
 <file path=customXml/itemProps1.xml><?xml version="1.0" encoding="utf-8"?>
-<ds:datastoreItem xmlns:ds="http://schemas.openxmlformats.org/officeDocument/2006/customXml" ds:itemID="{7BA946BC-1C84-9A48-84E1-32131000EBCA}">
+<ds:datastoreItem xmlns:ds="http://schemas.openxmlformats.org/officeDocument/2006/customXml" ds:itemID="{FC79B301-4EA4-284D-85EF-34F6AC010B38}">
   <ds:schemaRefs>
     <ds:schemaRef ds:uri="http://schemas.openxmlformats.org/officeDocument/2006/bibliography"/>
   </ds:schemaRefs>

</xml_diff>